<commit_message>
modified:   Software Design Document.docx 	modified:   pandas/feature1&3.py 	modified:   pandas/feature4.py 	modified:   pandas/feature5.py 	deleted:    penalty_data_set.csv
</commit_message>
<xml_diff>
--- a/Software Design Document.docx
+++ b/Software Design Document.docx
@@ -25,43 +25,55 @@
       </w:r>
     </w:p>
     <w:p>
+      <w:pPr>
+        <w:spacing w:line="240" w:lineRule="auto"/>
+        <w:rPr>
+          <w:rStyle w:val="ui-provider"/>
+        </w:rPr>
+      </w:pPr>
       <w:r>
         <w:t>James Odike – s5331003</w:t>
       </w:r>
       <w:r>
         <w:br/>
       </w:r>
-      <w:proofErr w:type="spellStart"/>
       <w:r>
         <w:rPr>
           <w:rStyle w:val="ui-provider"/>
         </w:rPr>
-        <w:t>Thi</w:t>
-      </w:r>
-      <w:proofErr w:type="spellEnd"/>
+        <w:t xml:space="preserve">Thi Ngoc Nhu Nguyen </w:t>
+      </w:r>
       <w:r>
         <w:rPr>
           <w:rStyle w:val="ui-provider"/>
         </w:rPr>
-        <w:t xml:space="preserve"> Ngoc Nhu Nguyen </w:t>
+        <w:t>–</w:t>
       </w:r>
       <w:r>
         <w:rPr>
           <w:rStyle w:val="ui-provider"/>
         </w:rPr>
-        <w:t>–</w:t>
+        <w:t xml:space="preserve"> </w:t>
       </w:r>
       <w:r>
         <w:rPr>
           <w:rStyle w:val="ui-provider"/>
         </w:rPr>
-        <w:t xml:space="preserve"> </w:t>
-      </w:r>
-      <w:r>
-        <w:rPr>
-          <w:rStyle w:val="ui-provider"/>
-        </w:rPr>
         <w:t>s5325919</w:t>
+      </w:r>
+    </w:p>
+    <w:p>
+      <w:pPr>
+        <w:spacing w:line="240" w:lineRule="auto"/>
+      </w:pPr>
+      <w:r>
+        <w:t>Chirag Chaha</w:t>
+      </w:r>
+      <w:r>
+        <w:t>l - s</w:t>
+      </w:r>
+      <w:r>
+        <w:t>5320301</w:t>
       </w:r>
     </w:p>
     <w:p>
@@ -108,7 +120,9 @@
             </w:tabs>
             <w:rPr>
               <w:noProof/>
-              <w:lang w:eastAsia="en-AU"/>
+              <w:kern w:val="2"/>
+              <w:lang w:val="en-US"/>
+              <w14:ligatures w14:val="standardContextual"/>
             </w:rPr>
           </w:pPr>
           <w:r>
@@ -135,7 +149,7 @@
             </w:rPr>
             <w:fldChar w:fldCharType="separate"/>
           </w:r>
-          <w:hyperlink w:anchor="_Toc46748622" w:history="1">
+          <w:hyperlink w:anchor="_Toc147669787" w:history="1">
             <w:r>
               <w:rPr>
                 <w:rStyle w:val="Hyperlink"/>
@@ -146,7 +160,9 @@
             <w:r>
               <w:rPr>
                 <w:noProof/>
-                <w:lang w:eastAsia="en-AU"/>
+                <w:kern w:val="2"/>
+                <w:lang w:val="en-US"/>
+                <w14:ligatures w14:val="standardContextual"/>
               </w:rPr>
               <w:tab/>
             </w:r>
@@ -176,7 +192,7 @@
                 <w:noProof/>
                 <w:webHidden/>
               </w:rPr>
-              <w:instrText xml:space="preserve"> PAGEREF _Toc46748622 \h </w:instrText>
+              <w:instrText xml:space="preserve"> PAGEREF _Toc147669787 \h </w:instrText>
             </w:r>
             <w:r>
               <w:rPr>
@@ -216,10 +232,12 @@
             </w:tabs>
             <w:rPr>
               <w:noProof/>
-              <w:lang w:eastAsia="en-AU"/>
+              <w:kern w:val="2"/>
+              <w:lang w:val="en-US"/>
+              <w14:ligatures w14:val="standardContextual"/>
             </w:rPr>
           </w:pPr>
-          <w:hyperlink w:anchor="_Toc46748623" w:history="1">
+          <w:hyperlink w:anchor="_Toc147669788" w:history="1">
             <w:r>
               <w:rPr>
                 <w:rStyle w:val="Hyperlink"/>
@@ -230,7 +248,9 @@
             <w:r>
               <w:rPr>
                 <w:noProof/>
-                <w:lang w:eastAsia="en-AU"/>
+                <w:kern w:val="2"/>
+                <w:lang w:val="en-US"/>
+                <w14:ligatures w14:val="standardContextual"/>
               </w:rPr>
               <w:tab/>
             </w:r>
@@ -260,7 +280,7 @@
                 <w:noProof/>
                 <w:webHidden/>
               </w:rPr>
-              <w:instrText xml:space="preserve"> PAGEREF _Toc46748623 \h </w:instrText>
+              <w:instrText xml:space="preserve"> PAGEREF _Toc147669788 \h </w:instrText>
             </w:r>
             <w:r>
               <w:rPr>
@@ -300,10 +320,12 @@
             </w:tabs>
             <w:rPr>
               <w:noProof/>
-              <w:lang w:eastAsia="en-AU"/>
+              <w:kern w:val="2"/>
+              <w:lang w:val="en-US"/>
+              <w14:ligatures w14:val="standardContextual"/>
             </w:rPr>
           </w:pPr>
-          <w:hyperlink w:anchor="_Toc46748624" w:history="1">
+          <w:hyperlink w:anchor="_Toc147669789" w:history="1">
             <w:r>
               <w:rPr>
                 <w:rStyle w:val="Hyperlink"/>
@@ -314,7 +336,9 @@
             <w:r>
               <w:rPr>
                 <w:noProof/>
-                <w:lang w:eastAsia="en-AU"/>
+                <w:kern w:val="2"/>
+                <w:lang w:val="en-US"/>
+                <w14:ligatures w14:val="standardContextual"/>
               </w:rPr>
               <w:tab/>
             </w:r>
@@ -344,7 +368,7 @@
                 <w:noProof/>
                 <w:webHidden/>
               </w:rPr>
-              <w:instrText xml:space="preserve"> PAGEREF _Toc46748624 \h </w:instrText>
+              <w:instrText xml:space="preserve"> PAGEREF _Toc147669789 \h </w:instrText>
             </w:r>
             <w:r>
               <w:rPr>
@@ -384,10 +408,12 @@
             </w:tabs>
             <w:rPr>
               <w:noProof/>
-              <w:lang w:eastAsia="en-AU"/>
+              <w:kern w:val="2"/>
+              <w:lang w:val="en-US"/>
+              <w14:ligatures w14:val="standardContextual"/>
             </w:rPr>
           </w:pPr>
-          <w:hyperlink w:anchor="_Toc46748625" w:history="1">
+          <w:hyperlink w:anchor="_Toc147669790" w:history="1">
             <w:r>
               <w:rPr>
                 <w:rStyle w:val="Hyperlink"/>
@@ -398,7 +424,9 @@
             <w:r>
               <w:rPr>
                 <w:noProof/>
-                <w:lang w:eastAsia="en-AU"/>
+                <w:kern w:val="2"/>
+                <w:lang w:val="en-US"/>
+                <w14:ligatures w14:val="standardContextual"/>
               </w:rPr>
               <w:tab/>
             </w:r>
@@ -428,7 +456,7 @@
                 <w:noProof/>
                 <w:webHidden/>
               </w:rPr>
-              <w:instrText xml:space="preserve"> PAGEREF _Toc46748625 \h </w:instrText>
+              <w:instrText xml:space="preserve"> PAGEREF _Toc147669790 \h </w:instrText>
             </w:r>
             <w:r>
               <w:rPr>
@@ -468,10 +496,12 @@
             </w:tabs>
             <w:rPr>
               <w:noProof/>
-              <w:lang w:eastAsia="en-AU"/>
+              <w:kern w:val="2"/>
+              <w:lang w:val="en-US"/>
+              <w14:ligatures w14:val="standardContextual"/>
             </w:rPr>
           </w:pPr>
-          <w:hyperlink w:anchor="_Toc46748626" w:history="1">
+          <w:hyperlink w:anchor="_Toc147669791" w:history="1">
             <w:r>
               <w:rPr>
                 <w:rStyle w:val="Hyperlink"/>
@@ -482,7 +512,9 @@
             <w:r>
               <w:rPr>
                 <w:noProof/>
-                <w:lang w:eastAsia="en-AU"/>
+                <w:kern w:val="2"/>
+                <w:lang w:val="en-US"/>
+                <w14:ligatures w14:val="standardContextual"/>
               </w:rPr>
               <w:tab/>
             </w:r>
@@ -512,7 +544,7 @@
                 <w:noProof/>
                 <w:webHidden/>
               </w:rPr>
-              <w:instrText xml:space="preserve"> PAGEREF _Toc46748626 \h </w:instrText>
+              <w:instrText xml:space="preserve"> PAGEREF _Toc147669791 \h </w:instrText>
             </w:r>
             <w:r>
               <w:rPr>
@@ -552,10 +584,12 @@
             </w:tabs>
             <w:rPr>
               <w:noProof/>
-              <w:lang w:eastAsia="en-AU"/>
+              <w:kern w:val="2"/>
+              <w:lang w:val="en-US"/>
+              <w14:ligatures w14:val="standardContextual"/>
             </w:rPr>
           </w:pPr>
-          <w:hyperlink w:anchor="_Toc46748627" w:history="1">
+          <w:hyperlink w:anchor="_Toc147669792" w:history="1">
             <w:r>
               <w:rPr>
                 <w:rStyle w:val="Hyperlink"/>
@@ -566,7 +600,9 @@
             <w:r>
               <w:rPr>
                 <w:noProof/>
-                <w:lang w:eastAsia="en-AU"/>
+                <w:kern w:val="2"/>
+                <w:lang w:val="en-US"/>
+                <w14:ligatures w14:val="standardContextual"/>
               </w:rPr>
               <w:tab/>
             </w:r>
@@ -596,7 +632,7 @@
                 <w:noProof/>
                 <w:webHidden/>
               </w:rPr>
-              <w:instrText xml:space="preserve"> PAGEREF _Toc46748627 \h </w:instrText>
+              <w:instrText xml:space="preserve"> PAGEREF _Toc147669792 \h </w:instrText>
             </w:r>
             <w:r>
               <w:rPr>
@@ -636,10 +672,12 @@
             </w:tabs>
             <w:rPr>
               <w:noProof/>
-              <w:lang w:eastAsia="en-AU"/>
+              <w:kern w:val="2"/>
+              <w:lang w:val="en-US"/>
+              <w14:ligatures w14:val="standardContextual"/>
             </w:rPr>
           </w:pPr>
-          <w:hyperlink w:anchor="_Toc46748628" w:history="1">
+          <w:hyperlink w:anchor="_Toc147669793" w:history="1">
             <w:r>
               <w:rPr>
                 <w:rStyle w:val="Hyperlink"/>
@@ -650,7 +688,9 @@
             <w:r>
               <w:rPr>
                 <w:noProof/>
-                <w:lang w:eastAsia="en-AU"/>
+                <w:kern w:val="2"/>
+                <w:lang w:val="en-US"/>
+                <w14:ligatures w14:val="standardContextual"/>
               </w:rPr>
               <w:tab/>
             </w:r>
@@ -680,24 +720,27 @@
                 <w:noProof/>
                 <w:webHidden/>
               </w:rPr>
-              <w:instrText xml:space="preserve"> PAGEREF _Toc46748628 \h </w:instrText>
+              <w:instrText xml:space="preserve"> PAGEREF _Toc147669793 \h </w:instrText>
             </w:r>
             <w:r>
               <w:rPr>
                 <w:noProof/>
                 <w:webHidden/>
               </w:rPr>
+            </w:r>
+            <w:r>
+              <w:rPr>
+                <w:noProof/>
+                <w:webHidden/>
+              </w:rPr>
               <w:fldChar w:fldCharType="separate"/>
             </w:r>
             <w:r>
               <w:rPr>
-                <w:b/>
-                <w:bCs/>
                 <w:noProof/>
                 <w:webHidden/>
-                <w:lang w:val="en-US"/>
-              </w:rPr>
-              <w:t>Error! Bookmark not defined.</w:t>
+              </w:rPr>
+              <w:t>5</w:t>
             </w:r>
             <w:r>
               <w:rPr>
@@ -717,10 +760,12 @@
             </w:tabs>
             <w:rPr>
               <w:noProof/>
-              <w:lang w:eastAsia="en-AU"/>
+              <w:kern w:val="2"/>
+              <w:lang w:val="en-US"/>
+              <w14:ligatures w14:val="standardContextual"/>
             </w:rPr>
           </w:pPr>
-          <w:hyperlink w:anchor="_Toc46748629" w:history="1">
+          <w:hyperlink w:anchor="_Toc147669794" w:history="1">
             <w:r>
               <w:rPr>
                 <w:rStyle w:val="Hyperlink"/>
@@ -731,7 +776,9 @@
             <w:r>
               <w:rPr>
                 <w:noProof/>
-                <w:lang w:eastAsia="en-AU"/>
+                <w:kern w:val="2"/>
+                <w:lang w:val="en-US"/>
+                <w14:ligatures w14:val="standardContextual"/>
               </w:rPr>
               <w:tab/>
             </w:r>
@@ -740,7 +787,7 @@
                 <w:rStyle w:val="Hyperlink"/>
                 <w:noProof/>
               </w:rPr>
-              <w:t>Use Cases</w:t>
+              <w:t>Use Cases &amp; Use Case Diagrams</w:t>
             </w:r>
             <w:r>
               <w:rPr>
@@ -761,7 +808,7 @@
                 <w:noProof/>
                 <w:webHidden/>
               </w:rPr>
-              <w:instrText xml:space="preserve"> PAGEREF _Toc46748629 \h </w:instrText>
+              <w:instrText xml:space="preserve"> PAGEREF _Toc147669794 \h </w:instrText>
             </w:r>
             <w:r>
               <w:rPr>
@@ -801,10 +848,12 @@
             </w:tabs>
             <w:rPr>
               <w:noProof/>
-              <w:lang w:eastAsia="en-AU"/>
+              <w:kern w:val="2"/>
+              <w:lang w:val="en-US"/>
+              <w14:ligatures w14:val="standardContextual"/>
             </w:rPr>
           </w:pPr>
-          <w:hyperlink w:anchor="_Toc46748630" w:history="1">
+          <w:hyperlink w:anchor="_Toc147669795" w:history="1">
             <w:r>
               <w:rPr>
                 <w:rStyle w:val="Hyperlink"/>
@@ -815,7 +864,9 @@
             <w:r>
               <w:rPr>
                 <w:noProof/>
-                <w:lang w:eastAsia="en-AU"/>
+                <w:kern w:val="2"/>
+                <w:lang w:val="en-US"/>
+                <w14:ligatures w14:val="standardContextual"/>
               </w:rPr>
               <w:tab/>
             </w:r>
@@ -824,7 +875,7 @@
                 <w:rStyle w:val="Hyperlink"/>
                 <w:noProof/>
               </w:rPr>
-              <w:t>System Components and Software Design</w:t>
+              <w:t>Software Design and System Components</w:t>
             </w:r>
             <w:r>
               <w:rPr>
@@ -845,7 +896,7 @@
                 <w:noProof/>
                 <w:webHidden/>
               </w:rPr>
-              <w:instrText xml:space="preserve"> PAGEREF _Toc46748630 \h </w:instrText>
+              <w:instrText xml:space="preserve"> PAGEREF _Toc147669795 \h </w:instrText>
             </w:r>
             <w:r>
               <w:rPr>
@@ -885,10 +936,12 @@
             </w:tabs>
             <w:rPr>
               <w:noProof/>
-              <w:lang w:eastAsia="en-AU"/>
+              <w:kern w:val="2"/>
+              <w:lang w:val="en-US"/>
+              <w14:ligatures w14:val="standardContextual"/>
             </w:rPr>
           </w:pPr>
-          <w:hyperlink w:anchor="_Toc46748631" w:history="1">
+          <w:hyperlink w:anchor="_Toc147669796" w:history="1">
             <w:r>
               <w:rPr>
                 <w:rStyle w:val="Hyperlink"/>
@@ -899,7 +952,9 @@
             <w:r>
               <w:rPr>
                 <w:noProof/>
-                <w:lang w:eastAsia="en-AU"/>
+                <w:kern w:val="2"/>
+                <w:lang w:val="en-US"/>
+                <w14:ligatures w14:val="standardContextual"/>
               </w:rPr>
               <w:tab/>
             </w:r>
@@ -908,7 +963,7 @@
                 <w:rStyle w:val="Hyperlink"/>
                 <w:noProof/>
               </w:rPr>
-              <w:t>System Components</w:t>
+              <w:t>Software Design</w:t>
             </w:r>
             <w:r>
               <w:rPr>
@@ -929,24 +984,27 @@
                 <w:noProof/>
                 <w:webHidden/>
               </w:rPr>
-              <w:instrText xml:space="preserve"> PAGEREF _Toc46748631 \h </w:instrText>
+              <w:instrText xml:space="preserve"> PAGEREF _Toc147669796 \h </w:instrText>
             </w:r>
             <w:r>
               <w:rPr>
                 <w:noProof/>
                 <w:webHidden/>
               </w:rPr>
+            </w:r>
+            <w:r>
+              <w:rPr>
+                <w:noProof/>
+                <w:webHidden/>
+              </w:rPr>
               <w:fldChar w:fldCharType="separate"/>
             </w:r>
             <w:r>
               <w:rPr>
-                <w:b/>
-                <w:bCs/>
                 <w:noProof/>
                 <w:webHidden/>
-                <w:lang w:val="en-US"/>
-              </w:rPr>
-              <w:t>Error! Bookmark not defined.</w:t>
+              </w:rPr>
+              <w:t>7</w:t>
             </w:r>
             <w:r>
               <w:rPr>
@@ -966,10 +1024,12 @@
             </w:tabs>
             <w:rPr>
               <w:noProof/>
-              <w:lang w:eastAsia="en-AU"/>
+              <w:kern w:val="2"/>
+              <w:lang w:val="en-US"/>
+              <w14:ligatures w14:val="standardContextual"/>
             </w:rPr>
           </w:pPr>
-          <w:hyperlink w:anchor="_Toc46748632" w:history="1">
+          <w:hyperlink w:anchor="_Toc147669797" w:history="1">
             <w:r>
               <w:rPr>
                 <w:rStyle w:val="Hyperlink"/>
@@ -980,7 +1040,9 @@
             <w:r>
               <w:rPr>
                 <w:noProof/>
-                <w:lang w:eastAsia="en-AU"/>
+                <w:kern w:val="2"/>
+                <w:lang w:val="en-US"/>
+                <w14:ligatures w14:val="standardContextual"/>
               </w:rPr>
               <w:tab/>
             </w:r>
@@ -989,7 +1051,7 @@
                 <w:rStyle w:val="Hyperlink"/>
                 <w:noProof/>
               </w:rPr>
-              <w:t>Software Design</w:t>
+              <w:t>System Components</w:t>
             </w:r>
             <w:r>
               <w:rPr>
@@ -1010,24 +1072,291 @@
                 <w:noProof/>
                 <w:webHidden/>
               </w:rPr>
-              <w:instrText xml:space="preserve"> PAGEREF _Toc46748632 \h </w:instrText>
+              <w:instrText xml:space="preserve"> PAGEREF _Toc147669797 \h </w:instrText>
             </w:r>
             <w:r>
               <w:rPr>
                 <w:noProof/>
                 <w:webHidden/>
               </w:rPr>
+            </w:r>
+            <w:r>
+              <w:rPr>
+                <w:noProof/>
+                <w:webHidden/>
+              </w:rPr>
               <w:fldChar w:fldCharType="separate"/>
             </w:r>
             <w:r>
               <w:rPr>
-                <w:b/>
-                <w:bCs/>
                 <w:noProof/>
                 <w:webHidden/>
-                <w:lang w:val="en-US"/>
-              </w:rPr>
-              <w:t>Error! Bookmark not defined.</w:t>
+              </w:rPr>
+              <w:t>7</w:t>
+            </w:r>
+            <w:r>
+              <w:rPr>
+                <w:noProof/>
+                <w:webHidden/>
+              </w:rPr>
+              <w:fldChar w:fldCharType="end"/>
+            </w:r>
+          </w:hyperlink>
+        </w:p>
+        <w:p>
+          <w:pPr>
+            <w:pStyle w:val="TOC3"/>
+            <w:tabs>
+              <w:tab w:val="left" w:pos="1320"/>
+              <w:tab w:val="right" w:leader="dot" w:pos="9016"/>
+            </w:tabs>
+            <w:rPr>
+              <w:rFonts w:cstheme="minorBidi"/>
+              <w:noProof/>
+              <w:kern w:val="2"/>
+              <w14:ligatures w14:val="standardContextual"/>
+            </w:rPr>
+          </w:pPr>
+          <w:hyperlink w:anchor="_Toc147669798" w:history="1">
+            <w:r>
+              <w:rPr>
+                <w:rStyle w:val="Hyperlink"/>
+                <w:noProof/>
+              </w:rPr>
+              <w:t>3.2.1</w:t>
+            </w:r>
+            <w:r>
+              <w:rPr>
+                <w:rFonts w:cstheme="minorBidi"/>
+                <w:noProof/>
+                <w:kern w:val="2"/>
+                <w14:ligatures w14:val="standardContextual"/>
+              </w:rPr>
+              <w:tab/>
+            </w:r>
+            <w:r>
+              <w:rPr>
+                <w:rStyle w:val="Hyperlink"/>
+                <w:noProof/>
+              </w:rPr>
+              <w:t>Functions</w:t>
+            </w:r>
+            <w:r>
+              <w:rPr>
+                <w:noProof/>
+                <w:webHidden/>
+              </w:rPr>
+              <w:tab/>
+            </w:r>
+            <w:r>
+              <w:rPr>
+                <w:noProof/>
+                <w:webHidden/>
+              </w:rPr>
+              <w:fldChar w:fldCharType="begin"/>
+            </w:r>
+            <w:r>
+              <w:rPr>
+                <w:noProof/>
+                <w:webHidden/>
+              </w:rPr>
+              <w:instrText xml:space="preserve"> PAGEREF _Toc147669798 \h </w:instrText>
+            </w:r>
+            <w:r>
+              <w:rPr>
+                <w:noProof/>
+                <w:webHidden/>
+              </w:rPr>
+            </w:r>
+            <w:r>
+              <w:rPr>
+                <w:noProof/>
+                <w:webHidden/>
+              </w:rPr>
+              <w:fldChar w:fldCharType="separate"/>
+            </w:r>
+            <w:r>
+              <w:rPr>
+                <w:noProof/>
+                <w:webHidden/>
+              </w:rPr>
+              <w:t>7</w:t>
+            </w:r>
+            <w:r>
+              <w:rPr>
+                <w:noProof/>
+                <w:webHidden/>
+              </w:rPr>
+              <w:fldChar w:fldCharType="end"/>
+            </w:r>
+          </w:hyperlink>
+        </w:p>
+        <w:p>
+          <w:pPr>
+            <w:pStyle w:val="TOC3"/>
+            <w:tabs>
+              <w:tab w:val="left" w:pos="1320"/>
+              <w:tab w:val="right" w:leader="dot" w:pos="9016"/>
+            </w:tabs>
+            <w:rPr>
+              <w:rFonts w:cstheme="minorBidi"/>
+              <w:noProof/>
+              <w:kern w:val="2"/>
+              <w14:ligatures w14:val="standardContextual"/>
+            </w:rPr>
+          </w:pPr>
+          <w:hyperlink w:anchor="_Toc147669799" w:history="1">
+            <w:r>
+              <w:rPr>
+                <w:rStyle w:val="Hyperlink"/>
+                <w:noProof/>
+              </w:rPr>
+              <w:t>3.2.2</w:t>
+            </w:r>
+            <w:r>
+              <w:rPr>
+                <w:rFonts w:cstheme="minorBidi"/>
+                <w:noProof/>
+                <w:kern w:val="2"/>
+                <w14:ligatures w14:val="standardContextual"/>
+              </w:rPr>
+              <w:tab/>
+            </w:r>
+            <w:r>
+              <w:rPr>
+                <w:rStyle w:val="Hyperlink"/>
+                <w:noProof/>
+              </w:rPr>
+              <w:t>Data Structures / Data Sources</w:t>
+            </w:r>
+            <w:r>
+              <w:rPr>
+                <w:noProof/>
+                <w:webHidden/>
+              </w:rPr>
+              <w:tab/>
+            </w:r>
+            <w:r>
+              <w:rPr>
+                <w:noProof/>
+                <w:webHidden/>
+              </w:rPr>
+              <w:fldChar w:fldCharType="begin"/>
+            </w:r>
+            <w:r>
+              <w:rPr>
+                <w:noProof/>
+                <w:webHidden/>
+              </w:rPr>
+              <w:instrText xml:space="preserve"> PAGEREF _Toc147669799 \h </w:instrText>
+            </w:r>
+            <w:r>
+              <w:rPr>
+                <w:noProof/>
+                <w:webHidden/>
+              </w:rPr>
+            </w:r>
+            <w:r>
+              <w:rPr>
+                <w:noProof/>
+                <w:webHidden/>
+              </w:rPr>
+              <w:fldChar w:fldCharType="separate"/>
+            </w:r>
+            <w:r>
+              <w:rPr>
+                <w:noProof/>
+                <w:webHidden/>
+              </w:rPr>
+              <w:t>9</w:t>
+            </w:r>
+            <w:r>
+              <w:rPr>
+                <w:noProof/>
+                <w:webHidden/>
+              </w:rPr>
+              <w:fldChar w:fldCharType="end"/>
+            </w:r>
+          </w:hyperlink>
+        </w:p>
+        <w:p>
+          <w:pPr>
+            <w:pStyle w:val="TOC3"/>
+            <w:tabs>
+              <w:tab w:val="left" w:pos="1320"/>
+              <w:tab w:val="right" w:leader="dot" w:pos="9016"/>
+            </w:tabs>
+            <w:rPr>
+              <w:rFonts w:cstheme="minorBidi"/>
+              <w:noProof/>
+              <w:kern w:val="2"/>
+              <w14:ligatures w14:val="standardContextual"/>
+            </w:rPr>
+          </w:pPr>
+          <w:hyperlink w:anchor="_Toc147669800" w:history="1">
+            <w:r>
+              <w:rPr>
+                <w:rStyle w:val="Hyperlink"/>
+                <w:noProof/>
+              </w:rPr>
+              <w:t>3.2.3</w:t>
+            </w:r>
+            <w:r>
+              <w:rPr>
+                <w:rFonts w:cstheme="minorBidi"/>
+                <w:noProof/>
+                <w:kern w:val="2"/>
+                <w14:ligatures w14:val="standardContextual"/>
+              </w:rPr>
+              <w:tab/>
+            </w:r>
+            <w:r>
+              <w:rPr>
+                <w:rStyle w:val="Hyperlink"/>
+                <w:noProof/>
+              </w:rPr>
+              <w:t>Detailed Design</w:t>
+            </w:r>
+            <w:r>
+              <w:rPr>
+                <w:noProof/>
+                <w:webHidden/>
+              </w:rPr>
+              <w:tab/>
+            </w:r>
+            <w:r>
+              <w:rPr>
+                <w:noProof/>
+                <w:webHidden/>
+              </w:rPr>
+              <w:fldChar w:fldCharType="begin"/>
+            </w:r>
+            <w:r>
+              <w:rPr>
+                <w:noProof/>
+                <w:webHidden/>
+              </w:rPr>
+              <w:instrText xml:space="preserve"> PAGEREF _Toc147669800 \h </w:instrText>
+            </w:r>
+            <w:r>
+              <w:rPr>
+                <w:noProof/>
+                <w:webHidden/>
+              </w:rPr>
+            </w:r>
+            <w:r>
+              <w:rPr>
+                <w:noProof/>
+                <w:webHidden/>
+              </w:rPr>
+              <w:fldChar w:fldCharType="separate"/>
+            </w:r>
+            <w:r>
+              <w:rPr>
+                <w:noProof/>
+                <w:webHidden/>
+              </w:rPr>
+              <w:t>10</w:t>
             </w:r>
             <w:r>
               <w:rPr>
@@ -1047,10 +1376,12 @@
             </w:tabs>
             <w:rPr>
               <w:noProof/>
-              <w:lang w:eastAsia="en-AU"/>
+              <w:kern w:val="2"/>
+              <w:lang w:val="en-US"/>
+              <w14:ligatures w14:val="standardContextual"/>
             </w:rPr>
           </w:pPr>
-          <w:hyperlink w:anchor="_Toc46748633" w:history="1">
+          <w:hyperlink w:anchor="_Toc147669801" w:history="1">
             <w:r>
               <w:rPr>
                 <w:rStyle w:val="Hyperlink"/>
@@ -1061,7 +1392,9 @@
             <w:r>
               <w:rPr>
                 <w:noProof/>
-                <w:lang w:eastAsia="en-AU"/>
+                <w:kern w:val="2"/>
+                <w:lang w:val="en-US"/>
+                <w14:ligatures w14:val="standardContextual"/>
               </w:rPr>
               <w:tab/>
             </w:r>
@@ -1091,7 +1424,7 @@
                 <w:noProof/>
                 <w:webHidden/>
               </w:rPr>
-              <w:instrText xml:space="preserve"> PAGEREF _Toc46748633 \h </w:instrText>
+              <w:instrText xml:space="preserve"> PAGEREF _Toc147669801 \h </w:instrText>
             </w:r>
             <w:r>
               <w:rPr>
@@ -1112,6 +1445,182 @@
                 <w:webHidden/>
               </w:rPr>
               <w:t>11</w:t>
+            </w:r>
+            <w:r>
+              <w:rPr>
+                <w:noProof/>
+                <w:webHidden/>
+              </w:rPr>
+              <w:fldChar w:fldCharType="end"/>
+            </w:r>
+          </w:hyperlink>
+        </w:p>
+        <w:p>
+          <w:pPr>
+            <w:pStyle w:val="TOC2"/>
+            <w:tabs>
+              <w:tab w:val="left" w:pos="880"/>
+              <w:tab w:val="right" w:leader="dot" w:pos="9016"/>
+            </w:tabs>
+            <w:rPr>
+              <w:noProof/>
+              <w:kern w:val="2"/>
+              <w:lang w:val="en-US"/>
+              <w14:ligatures w14:val="standardContextual"/>
+            </w:rPr>
+          </w:pPr>
+          <w:hyperlink w:anchor="_Toc147669802" w:history="1">
+            <w:r>
+              <w:rPr>
+                <w:rStyle w:val="Hyperlink"/>
+                <w:noProof/>
+              </w:rPr>
+              <w:t>4.1</w:t>
+            </w:r>
+            <w:r>
+              <w:rPr>
+                <w:noProof/>
+                <w:kern w:val="2"/>
+                <w:lang w:val="en-US"/>
+                <w14:ligatures w14:val="standardContextual"/>
+              </w:rPr>
+              <w:tab/>
+            </w:r>
+            <w:r>
+              <w:rPr>
+                <w:rStyle w:val="Hyperlink"/>
+                <w:noProof/>
+              </w:rPr>
+              <w:t>Structural Design</w:t>
+            </w:r>
+            <w:r>
+              <w:rPr>
+                <w:noProof/>
+                <w:webHidden/>
+              </w:rPr>
+              <w:tab/>
+            </w:r>
+            <w:r>
+              <w:rPr>
+                <w:noProof/>
+                <w:webHidden/>
+              </w:rPr>
+              <w:fldChar w:fldCharType="begin"/>
+            </w:r>
+            <w:r>
+              <w:rPr>
+                <w:noProof/>
+                <w:webHidden/>
+              </w:rPr>
+              <w:instrText xml:space="preserve"> PAGEREF _Toc147669802 \h </w:instrText>
+            </w:r>
+            <w:r>
+              <w:rPr>
+                <w:noProof/>
+                <w:webHidden/>
+              </w:rPr>
+            </w:r>
+            <w:r>
+              <w:rPr>
+                <w:noProof/>
+                <w:webHidden/>
+              </w:rPr>
+              <w:fldChar w:fldCharType="separate"/>
+            </w:r>
+            <w:r>
+              <w:rPr>
+                <w:noProof/>
+                <w:webHidden/>
+              </w:rPr>
+              <w:t>12</w:t>
+            </w:r>
+            <w:r>
+              <w:rPr>
+                <w:noProof/>
+                <w:webHidden/>
+              </w:rPr>
+              <w:fldChar w:fldCharType="end"/>
+            </w:r>
+          </w:hyperlink>
+        </w:p>
+        <w:p>
+          <w:pPr>
+            <w:pStyle w:val="TOC2"/>
+            <w:tabs>
+              <w:tab w:val="left" w:pos="880"/>
+              <w:tab w:val="right" w:leader="dot" w:pos="9016"/>
+            </w:tabs>
+            <w:rPr>
+              <w:noProof/>
+              <w:kern w:val="2"/>
+              <w:lang w:val="en-US"/>
+              <w14:ligatures w14:val="standardContextual"/>
+            </w:rPr>
+          </w:pPr>
+          <w:hyperlink w:anchor="_Toc147669803" w:history="1">
+            <w:r>
+              <w:rPr>
+                <w:rStyle w:val="Hyperlink"/>
+                <w:noProof/>
+              </w:rPr>
+              <w:t>4.2</w:t>
+            </w:r>
+            <w:r>
+              <w:rPr>
+                <w:noProof/>
+                <w:kern w:val="2"/>
+                <w:lang w:val="en-US"/>
+                <w14:ligatures w14:val="standardContextual"/>
+              </w:rPr>
+              <w:tab/>
+            </w:r>
+            <w:r>
+              <w:rPr>
+                <w:rStyle w:val="Hyperlink"/>
+                <w:noProof/>
+              </w:rPr>
+              <w:t>Visual Design</w:t>
+            </w:r>
+            <w:r>
+              <w:rPr>
+                <w:noProof/>
+                <w:webHidden/>
+              </w:rPr>
+              <w:tab/>
+            </w:r>
+            <w:r>
+              <w:rPr>
+                <w:noProof/>
+                <w:webHidden/>
+              </w:rPr>
+              <w:fldChar w:fldCharType="begin"/>
+            </w:r>
+            <w:r>
+              <w:rPr>
+                <w:noProof/>
+                <w:webHidden/>
+              </w:rPr>
+              <w:instrText xml:space="preserve"> PAGEREF _Toc147669803 \h </w:instrText>
+            </w:r>
+            <w:r>
+              <w:rPr>
+                <w:noProof/>
+                <w:webHidden/>
+              </w:rPr>
+            </w:r>
+            <w:r>
+              <w:rPr>
+                <w:noProof/>
+                <w:webHidden/>
+              </w:rPr>
+              <w:fldChar w:fldCharType="separate"/>
+            </w:r>
+            <w:r>
+              <w:rPr>
+                <w:noProof/>
+                <w:webHidden/>
+              </w:rPr>
+              <w:t>13</w:t>
             </w:r>
             <w:r>
               <w:rPr>
@@ -1150,7 +1659,7 @@
           <w:numId w:val="2"/>
         </w:numPr>
       </w:pPr>
-      <w:bookmarkStart w:id="0" w:name="_Toc46748622"/>
+      <w:bookmarkStart w:id="0" w:name="_Toc147669787"/>
       <w:r>
         <w:lastRenderedPageBreak/>
         <w:t>System Vision</w:t>
@@ -1165,7 +1674,7 @@
           <w:numId w:val="2"/>
         </w:numPr>
       </w:pPr>
-      <w:bookmarkStart w:id="1" w:name="_Toc46748623"/>
+      <w:bookmarkStart w:id="1" w:name="_Toc147669788"/>
       <w:r>
         <w:t>Problem Background</w:t>
       </w:r>
@@ -1301,7 +1810,7 @@
           <w:numId w:val="2"/>
         </w:numPr>
       </w:pPr>
-      <w:bookmarkStart w:id="2" w:name="_Toc46748624"/>
+      <w:bookmarkStart w:id="2" w:name="_Toc147669789"/>
       <w:r>
         <w:t>System Overview</w:t>
       </w:r>
@@ -1746,7 +2255,7 @@
           <w:numId w:val="2"/>
         </w:numPr>
       </w:pPr>
-      <w:bookmarkStart w:id="3" w:name="_Toc46748625"/>
+      <w:bookmarkStart w:id="3" w:name="_Toc147669790"/>
       <w:r>
         <w:t>Potential Benefits</w:t>
       </w:r>
@@ -2120,7 +2629,7 @@
           <w:numId w:val="2"/>
         </w:numPr>
       </w:pPr>
-      <w:bookmarkStart w:id="4" w:name="_Toc46748626"/>
+      <w:bookmarkStart w:id="4" w:name="_Toc147669791"/>
       <w:r>
         <w:t>Requirements</w:t>
       </w:r>
@@ -2134,7 +2643,7 @@
           <w:numId w:val="2"/>
         </w:numPr>
       </w:pPr>
-      <w:bookmarkStart w:id="5" w:name="_Toc46748627"/>
+      <w:bookmarkStart w:id="5" w:name="_Toc147669792"/>
       <w:r>
         <w:t>User Requirements</w:t>
       </w:r>
@@ -2626,12 +3135,14 @@
           <w:numId w:val="2"/>
         </w:numPr>
       </w:pPr>
+      <w:bookmarkStart w:id="6" w:name="_Toc147669793"/>
       <w:r>
         <w:t xml:space="preserve">Software </w:t>
       </w:r>
       <w:r>
         <w:t>Requirements</w:t>
       </w:r>
+      <w:bookmarkEnd w:id="6"/>
     </w:p>
     <w:p>
       <w:pPr>
@@ -3090,14 +3601,14 @@
           <w:numId w:val="2"/>
         </w:numPr>
       </w:pPr>
-      <w:bookmarkStart w:id="6" w:name="_Toc46748629"/>
+      <w:bookmarkStart w:id="7" w:name="_Toc147669794"/>
       <w:r>
         <w:t>Use Cases</w:t>
       </w:r>
-      <w:bookmarkEnd w:id="6"/>
       <w:r>
         <w:t xml:space="preserve"> &amp; Use Case Diagrams</w:t>
       </w:r>
+      <w:bookmarkEnd w:id="7"/>
     </w:p>
     <w:p>
       <w:pPr>
@@ -3227,27 +3738,7 @@
           <w:iCs w:val="0"/>
           <w:lang w:eastAsia="en-AU"/>
         </w:rPr>
-        <w:t xml:space="preserve">Government authorities and researchers use the software to </w:t>
-      </w:r>
-      <w:proofErr w:type="spellStart"/>
-      <w:r>
-        <w:rPr>
-          <w:rStyle w:val="Emphasis"/>
-          <w:i w:val="0"/>
-          <w:iCs w:val="0"/>
-          <w:lang w:eastAsia="en-AU"/>
-        </w:rPr>
-        <w:t>analyze</w:t>
-      </w:r>
-      <w:proofErr w:type="spellEnd"/>
-      <w:r>
-        <w:rPr>
-          <w:rStyle w:val="Emphasis"/>
-          <w:i w:val="0"/>
-          <w:iCs w:val="0"/>
-          <w:lang w:eastAsia="en-AU"/>
-        </w:rPr>
-        <w:t xml:space="preserve"> historical data, identify trends, and generate reports for policymaking.</w:t>
+        <w:t>Government authorities and researchers use the software to analyze historical data, identify trends, and generate reports for policymaking.</w:t>
       </w:r>
     </w:p>
     <w:p>
@@ -3508,7 +3999,7 @@
           <w:numId w:val="2"/>
         </w:numPr>
       </w:pPr>
-      <w:bookmarkStart w:id="7" w:name="_Toc46748630"/>
+      <w:bookmarkStart w:id="8" w:name="_Toc147669795"/>
       <w:r>
         <w:lastRenderedPageBreak/>
         <w:t>Software Design and S</w:t>
@@ -3516,7 +4007,7 @@
       <w:r>
         <w:t>ystem Components</w:t>
       </w:r>
-      <w:bookmarkEnd w:id="7"/>
+      <w:bookmarkEnd w:id="8"/>
     </w:p>
     <w:p>
       <w:pPr>
@@ -3526,9 +4017,11 @@
           <w:numId w:val="2"/>
         </w:numPr>
       </w:pPr>
+      <w:bookmarkStart w:id="9" w:name="_Toc147669796"/>
       <w:r>
         <w:t>Software Design</w:t>
       </w:r>
+      <w:bookmarkEnd w:id="9"/>
     </w:p>
     <w:p>
       <w:pPr>
@@ -3592,9 +4085,11 @@
           <w:numId w:val="2"/>
         </w:numPr>
       </w:pPr>
+      <w:bookmarkStart w:id="10" w:name="_Toc147669797"/>
       <w:r>
         <w:t>System Components</w:t>
       </w:r>
+      <w:bookmarkEnd w:id="10"/>
     </w:p>
     <w:p>
       <w:pPr>
@@ -3604,23 +4099,15 @@
           <w:numId w:val="2"/>
         </w:numPr>
       </w:pPr>
+      <w:bookmarkStart w:id="11" w:name="_Toc147669798"/>
       <w:r>
         <w:t>Functions</w:t>
       </w:r>
-    </w:p>
-    <w:p>
-      <w:proofErr w:type="spellStart"/>
-      <w:proofErr w:type="gramStart"/>
-      <w:r>
-        <w:t>createAccount</w:t>
-      </w:r>
-      <w:proofErr w:type="spellEnd"/>
-      <w:r>
-        <w:t>(</w:t>
-      </w:r>
-      <w:proofErr w:type="gramEnd"/>
-      <w:r>
-        <w:t>):</w:t>
+      <w:bookmarkEnd w:id="11"/>
+    </w:p>
+    <w:p>
+      <w:r>
+        <w:t>createAccount():</w:t>
       </w:r>
       <w:r>
         <w:t xml:space="preserve"> It is called when users </w:t>
@@ -3667,27 +4154,17 @@
           <w:numId w:val="23"/>
         </w:numPr>
       </w:pPr>
-      <w:proofErr w:type="spellStart"/>
       <w:r>
         <w:t>User</w:t>
       </w:r>
       <w:r>
-        <w:t>Id</w:t>
-      </w:r>
-      <w:proofErr w:type="spellEnd"/>
-      <w:r>
-        <w:t xml:space="preserve">: str – </w:t>
-      </w:r>
-      <w:proofErr w:type="spellStart"/>
+        <w:t xml:space="preserve">Id: str – </w:t>
+      </w:r>
       <w:r>
         <w:t>userID</w:t>
       </w:r>
       <w:r>
-        <w:t>of</w:t>
-      </w:r>
-      <w:proofErr w:type="spellEnd"/>
-      <w:r>
-        <w:t xml:space="preserve"> user.</w:t>
+        <w:t>of user.</w:t>
       </w:r>
     </w:p>
     <w:p>
@@ -3734,7 +4211,6 @@
           <w:numId w:val="23"/>
         </w:numPr>
       </w:pPr>
-      <w:proofErr w:type="spellStart"/>
       <w:r>
         <w:t>P</w:t>
       </w:r>
@@ -3745,11 +4221,7 @@
         <w:t>_n</w:t>
       </w:r>
       <w:r>
-        <w:t>umber</w:t>
-      </w:r>
-      <w:proofErr w:type="spellEnd"/>
-      <w:r>
-        <w:t xml:space="preserve">: </w:t>
+        <w:t xml:space="preserve">umber: </w:t>
       </w:r>
       <w:r>
         <w:t xml:space="preserve">str </w:t>
@@ -3814,13 +4286,8 @@
           <w:numId w:val="23"/>
         </w:numPr>
       </w:pPr>
-      <w:proofErr w:type="spellStart"/>
-      <w:r>
-        <w:t>Driver_license_number</w:t>
-      </w:r>
-      <w:proofErr w:type="spellEnd"/>
-      <w:r>
-        <w:t xml:space="preserve">: str </w:t>
+      <w:r>
+        <w:t xml:space="preserve">Driver_license_number: str </w:t>
       </w:r>
       <w:r>
         <w:t>–</w:t>
@@ -3876,20 +4343,12 @@
         <w:t xml:space="preserve"> the database.</w:t>
       </w:r>
       <w:r>
-        <w:t xml:space="preserve"> A new record is </w:t>
-      </w:r>
-      <w:proofErr w:type="gramStart"/>
-      <w:r>
-        <w:t>made</w:t>
-      </w:r>
-      <w:proofErr w:type="gramEnd"/>
-      <w:r>
-        <w:t xml:space="preserve"> and </w:t>
+        <w:t xml:space="preserve"> A new record is made and </w:t>
       </w:r>
       <w:r>
         <w:t xml:space="preserve">the </w:t>
       </w:r>
-      <w:bookmarkStart w:id="8" w:name="_Hlk144649303"/>
+      <w:bookmarkStart w:id="12" w:name="_Hlk144649303"/>
       <w:r>
         <w:t xml:space="preserve">function </w:t>
       </w:r>
@@ -3906,26 +4365,17 @@
         <w:t>notify users whether the account is successfully created or not.</w:t>
       </w:r>
     </w:p>
-    <w:bookmarkEnd w:id="8"/>
-    <w:p>
-      <w:proofErr w:type="spellStart"/>
-      <w:proofErr w:type="gramStart"/>
-      <w:r>
-        <w:t>checkAccount</w:t>
-      </w:r>
-      <w:proofErr w:type="spellEnd"/>
-      <w:r>
-        <w:t>(</w:t>
-      </w:r>
-      <w:proofErr w:type="spellStart"/>
-      <w:proofErr w:type="gramEnd"/>
+    <w:bookmarkEnd w:id="12"/>
+    <w:p>
+      <w:r>
+        <w:t>checkAccount(</w:t>
+      </w:r>
       <w:r>
         <w:t>u</w:t>
       </w:r>
       <w:r>
         <w:t>serID</w:t>
       </w:r>
-      <w:proofErr w:type="spellEnd"/>
       <w:r>
         <w:t>, password</w:t>
       </w:r>
@@ -3938,11 +4388,9 @@
       <w:r>
         <w:t xml:space="preserve">This function requires 2 parameters which are </w:t>
       </w:r>
-      <w:proofErr w:type="spellStart"/>
       <w:r>
         <w:t>userID</w:t>
       </w:r>
-      <w:proofErr w:type="spellEnd"/>
       <w:r>
         <w:t xml:space="preserve"> </w:t>
       </w:r>
@@ -3955,359 +4403,279 @@
       <w:r>
         <w:t xml:space="preserve">When users log into the software, it will compare </w:t>
       </w:r>
-      <w:proofErr w:type="spellStart"/>
+      <w:r>
+        <w:t xml:space="preserve">userID </w:t>
+      </w:r>
+      <w:r>
+        <w:t xml:space="preserve">and password of </w:t>
+      </w:r>
+      <w:r>
+        <w:t xml:space="preserve">the </w:t>
+      </w:r>
+      <w:r>
+        <w:t>user to the details that they had registered.</w:t>
+      </w:r>
+      <w:r>
+        <w:t xml:space="preserve"> </w:t>
+      </w:r>
+      <w:r>
+        <w:t>If they are correct, the function will return true, otherwise, it will return false.</w:t>
+      </w:r>
+    </w:p>
+    <w:p>
+      <w:bookmarkStart w:id="13" w:name="_Hlk144664987"/>
+      <w:r>
+        <w:lastRenderedPageBreak/>
+        <w:t>updateAccount(</w:t>
+      </w:r>
       <w:r>
         <w:t>userID</w:t>
       </w:r>
-      <w:proofErr w:type="spellEnd"/>
+      <w:r>
+        <w:t xml:space="preserve">, </w:t>
+      </w:r>
+      <w:r>
+        <w:t>address, phone</w:t>
+      </w:r>
+      <w:r>
+        <w:t>_n</w:t>
+      </w:r>
+      <w:r>
+        <w:t>umber, email, password</w:t>
+      </w:r>
+      <w:r>
+        <w:t>)</w:t>
+      </w:r>
+      <w:bookmarkEnd w:id="13"/>
+      <w:r>
+        <w:t>:</w:t>
+      </w:r>
       <w:r>
         <w:t xml:space="preserve"> </w:t>
       </w:r>
       <w:r>
-        <w:t xml:space="preserve">and password of </w:t>
+        <w:t xml:space="preserve">This function </w:t>
+      </w:r>
+      <w:r>
+        <w:t>has 5 parameters</w:t>
+      </w:r>
+      <w:r>
+        <w:t xml:space="preserve">. It will update </w:t>
+      </w:r>
+      <w:r>
+        <w:t>this information</w:t>
+      </w:r>
+      <w:r>
+        <w:t xml:space="preserve"> </w:t>
+      </w:r>
+      <w:r>
+        <w:t>in the database</w:t>
+      </w:r>
+      <w:r>
+        <w:t xml:space="preserve"> and change the value of </w:t>
+      </w:r>
+      <w:r>
+        <w:t>the variable</w:t>
+      </w:r>
+      <w:r>
+        <w:t xml:space="preserve"> which is different from its previous value.</w:t>
+      </w:r>
+      <w:r>
+        <w:t xml:space="preserve"> This </w:t>
+      </w:r>
+      <w:r>
+        <w:t xml:space="preserve">function does not need to return any value (void) but should notify users whether the account is successfully </w:t>
+      </w:r>
+      <w:r>
+        <w:t>updated</w:t>
+      </w:r>
+      <w:r>
+        <w:t xml:space="preserve"> or not.</w:t>
+      </w:r>
+    </w:p>
+    <w:p>
+      <w:r>
+        <w:t>showAccount(</w:t>
+      </w:r>
+      <w:r>
+        <w:t>userID</w:t>
+      </w:r>
+      <w:r>
+        <w:t>):</w:t>
+      </w:r>
+      <w:r>
+        <w:t xml:space="preserve"> This function requires a </w:t>
+      </w:r>
+      <w:r>
+        <w:t>parameter</w:t>
+      </w:r>
+      <w:r>
+        <w:t xml:space="preserve"> which is </w:t>
+      </w:r>
+      <w:r>
+        <w:t>u</w:t>
+      </w:r>
+      <w:r>
+        <w:t xml:space="preserve">serID </w:t>
+      </w:r>
+      <w:r>
+        <w:t xml:space="preserve">and </w:t>
+      </w:r>
+      <w:r>
+        <w:t>returns</w:t>
+      </w:r>
+      <w:r>
+        <w:t xml:space="preserve"> an Account that has the same </w:t>
+      </w:r>
+      <w:r>
+        <w:t>u</w:t>
+      </w:r>
+      <w:r>
+        <w:t xml:space="preserve">serID </w:t>
+      </w:r>
+      <w:r>
+        <w:t>from</w:t>
+      </w:r>
+      <w:r>
+        <w:t xml:space="preserve"> </w:t>
       </w:r>
       <w:r>
         <w:t xml:space="preserve">the </w:t>
       </w:r>
       <w:r>
-        <w:t>user to the details that they had registered.</w:t>
+        <w:t>recordings</w:t>
+      </w:r>
+      <w:r>
+        <w:t xml:space="preserve"> of the database.</w:t>
+      </w:r>
+    </w:p>
+    <w:p>
+      <w:r>
+        <w:t>showAllViolation(</w:t>
+      </w:r>
+      <w:r>
+        <w:t>userID</w:t>
+      </w:r>
+      <w:r>
+        <w:t xml:space="preserve">): This function </w:t>
+      </w:r>
+      <w:r>
+        <w:t>returns</w:t>
+      </w:r>
+      <w:r>
+        <w:t xml:space="preserve"> all the </w:t>
+      </w:r>
+      <w:r>
+        <w:t xml:space="preserve">recordings of </w:t>
+      </w:r>
+      <w:r>
+        <w:t>violations</w:t>
       </w:r>
       <w:r>
         <w:t xml:space="preserve"> </w:t>
       </w:r>
       <w:r>
-        <w:t>If they are correct, the function will return true, otherwise, it will return false.</w:t>
-      </w:r>
-    </w:p>
-    <w:p>
-      <w:bookmarkStart w:id="9" w:name="_Hlk144664987"/>
-      <w:proofErr w:type="spellStart"/>
-      <w:proofErr w:type="gramStart"/>
-      <w:r>
-        <w:lastRenderedPageBreak/>
-        <w:t>updateAccount</w:t>
-      </w:r>
-      <w:proofErr w:type="spellEnd"/>
-      <w:r>
-        <w:t>(</w:t>
-      </w:r>
-      <w:proofErr w:type="spellStart"/>
-      <w:proofErr w:type="gramEnd"/>
+        <w:t>that the user</w:t>
+      </w:r>
+      <w:r>
+        <w:t xml:space="preserve"> has</w:t>
+      </w:r>
+      <w:r>
+        <w:t xml:space="preserve"> based on the userID</w:t>
+      </w:r>
+      <w:r>
+        <w:t xml:space="preserve"> in the </w:t>
+      </w:r>
+      <w:r>
+        <w:t>database</w:t>
+      </w:r>
+      <w:r>
+        <w:t xml:space="preserve">. They </w:t>
+      </w:r>
+      <w:r>
+        <w:t>include</w:t>
+      </w:r>
+      <w:r>
+        <w:t xml:space="preserve"> both </w:t>
+      </w:r>
+      <w:r>
+        <w:t xml:space="preserve">paid and unpaid </w:t>
+      </w:r>
+      <w:r>
+        <w:t>offences.</w:t>
+      </w:r>
+      <w:r>
+        <w:t xml:space="preserve"> This function returns </w:t>
+      </w:r>
+      <w:r>
+        <w:t>a</w:t>
+      </w:r>
+      <w:r>
+        <w:t xml:space="preserve"> list</w:t>
+      </w:r>
+      <w:r>
+        <w:t xml:space="preserve"> of </w:t>
+      </w:r>
+      <w:r>
+        <w:t>all violations.</w:t>
+      </w:r>
+    </w:p>
+    <w:p>
+      <w:r>
+        <w:t>show</w:t>
+      </w:r>
+      <w:r>
+        <w:t>Violation(</w:t>
+      </w:r>
       <w:r>
         <w:t>userID</w:t>
       </w:r>
-      <w:proofErr w:type="spellEnd"/>
-      <w:r>
-        <w:t xml:space="preserve">, </w:t>
-      </w:r>
-      <w:r>
-        <w:t xml:space="preserve">address, </w:t>
-      </w:r>
-      <w:proofErr w:type="spellStart"/>
-      <w:r>
-        <w:t>phone</w:t>
-      </w:r>
-      <w:r>
-        <w:t>_n</w:t>
-      </w:r>
-      <w:r>
-        <w:t>umber</w:t>
-      </w:r>
-      <w:proofErr w:type="spellEnd"/>
-      <w:r>
-        <w:t>, email, password</w:t>
-      </w:r>
-      <w:r>
-        <w:t>)</w:t>
-      </w:r>
-      <w:bookmarkEnd w:id="9"/>
-      <w:r>
-        <w:t>:</w:t>
+      <w:r>
+        <w:t>):</w:t>
       </w:r>
       <w:r>
         <w:t xml:space="preserve"> </w:t>
       </w:r>
       <w:r>
-        <w:t xml:space="preserve">This function </w:t>
-      </w:r>
-      <w:r>
-        <w:t>has 5 parameters</w:t>
-      </w:r>
-      <w:r>
-        <w:t xml:space="preserve">. It will update </w:t>
-      </w:r>
-      <w:r>
-        <w:t>this information</w:t>
+        <w:t xml:space="preserve">This function requires a parameter which is userID and </w:t>
+      </w:r>
+      <w:r>
+        <w:t>returns</w:t>
       </w:r>
       <w:r>
         <w:t xml:space="preserve"> </w:t>
       </w:r>
       <w:r>
-        <w:t>in the database</w:t>
-      </w:r>
-      <w:r>
-        <w:t xml:space="preserve"> and change the value of </w:t>
-      </w:r>
-      <w:r>
-        <w:t>the variable</w:t>
-      </w:r>
-      <w:r>
-        <w:t xml:space="preserve"> which is different from its previous value.</w:t>
-      </w:r>
-      <w:r>
-        <w:t xml:space="preserve"> This </w:t>
-      </w:r>
-      <w:r>
-        <w:t xml:space="preserve">function does not need to return any value (void) but should notify users whether the account is successfully </w:t>
-      </w:r>
-      <w:r>
-        <w:t>updated</w:t>
-      </w:r>
-      <w:r>
-        <w:t xml:space="preserve"> or not.</w:t>
-      </w:r>
-    </w:p>
-    <w:p>
-      <w:proofErr w:type="spellStart"/>
-      <w:r>
-        <w:t>showAccount</w:t>
-      </w:r>
-      <w:proofErr w:type="spellEnd"/>
-      <w:r>
-        <w:t>(</w:t>
-      </w:r>
-      <w:proofErr w:type="spellStart"/>
-      <w:r>
-        <w:t>userID</w:t>
-      </w:r>
-      <w:proofErr w:type="spellEnd"/>
-      <w:r>
-        <w:t>):</w:t>
-      </w:r>
-      <w:r>
-        <w:t xml:space="preserve"> This function requires a </w:t>
-      </w:r>
-      <w:r>
-        <w:t>parameter</w:t>
-      </w:r>
-      <w:r>
-        <w:t xml:space="preserve"> which is </w:t>
-      </w:r>
-      <w:proofErr w:type="spellStart"/>
-      <w:r>
-        <w:t>u</w:t>
-      </w:r>
-      <w:r>
-        <w:t>serID</w:t>
-      </w:r>
-      <w:proofErr w:type="spellEnd"/>
-      <w:r>
-        <w:t xml:space="preserve"> </w:t>
-      </w:r>
-      <w:r>
-        <w:t xml:space="preserve">and </w:t>
-      </w:r>
-      <w:r>
-        <w:t>returns</w:t>
-      </w:r>
-      <w:r>
-        <w:t xml:space="preserve"> an Account that has the same </w:t>
-      </w:r>
-      <w:proofErr w:type="spellStart"/>
-      <w:r>
-        <w:t>u</w:t>
-      </w:r>
-      <w:r>
-        <w:t>serID</w:t>
-      </w:r>
-      <w:proofErr w:type="spellEnd"/>
-      <w:r>
-        <w:t xml:space="preserve"> </w:t>
-      </w:r>
-      <w:r>
-        <w:t>from</w:t>
-      </w:r>
-      <w:r>
-        <w:t xml:space="preserve"> </w:t>
-      </w:r>
-      <w:r>
-        <w:t xml:space="preserve">the </w:t>
-      </w:r>
-      <w:r>
-        <w:t>recordings</w:t>
-      </w:r>
-      <w:r>
-        <w:t xml:space="preserve"> of the database.</w:t>
-      </w:r>
-    </w:p>
-    <w:p>
-      <w:proofErr w:type="spellStart"/>
-      <w:r>
-        <w:t>showAllViolation</w:t>
-      </w:r>
-      <w:proofErr w:type="spellEnd"/>
-      <w:r>
-        <w:t>(</w:t>
-      </w:r>
-      <w:proofErr w:type="spellStart"/>
-      <w:r>
-        <w:t>userID</w:t>
-      </w:r>
-      <w:proofErr w:type="spellEnd"/>
-      <w:r>
-        <w:t xml:space="preserve">): This function </w:t>
-      </w:r>
-      <w:r>
-        <w:t>returns</w:t>
-      </w:r>
-      <w:r>
-        <w:t xml:space="preserve"> all the </w:t>
-      </w:r>
-      <w:r>
-        <w:t xml:space="preserve">recordings of </w:t>
+        <w:t>a</w:t>
+      </w:r>
+      <w:r>
+        <w:t xml:space="preserve"> Violation that has the same userID from the recordings of the database</w:t>
+      </w:r>
+      <w:r>
+        <w:t xml:space="preserve"> which </w:t>
+      </w:r>
+      <w:r>
+        <w:t>has not been paid yet.</w:t>
+      </w:r>
+      <w:r>
+        <w:t xml:space="preserve"> This function returns </w:t>
+      </w:r>
+      <w:r>
+        <w:t>a</w:t>
+      </w:r>
+      <w:r>
+        <w:t xml:space="preserve"> list</w:t>
+      </w:r>
+      <w:r>
+        <w:t xml:space="preserve"> of </w:t>
+      </w:r>
+      <w:r>
+        <w:t xml:space="preserve">unpaid </w:t>
       </w:r>
       <w:r>
         <w:t>violations</w:t>
       </w:r>
       <w:r>
-        <w:t xml:space="preserve"> </w:t>
-      </w:r>
-      <w:r>
-        <w:t>that the user</w:t>
-      </w:r>
-      <w:r>
-        <w:t xml:space="preserve"> has</w:t>
-      </w:r>
-      <w:r>
-        <w:t xml:space="preserve"> based on the </w:t>
-      </w:r>
-      <w:proofErr w:type="spellStart"/>
-      <w:r>
-        <w:t>userID</w:t>
-      </w:r>
-      <w:proofErr w:type="spellEnd"/>
-      <w:r>
-        <w:t xml:space="preserve"> in the </w:t>
-      </w:r>
-      <w:r>
-        <w:t>database</w:t>
-      </w:r>
-      <w:r>
-        <w:t xml:space="preserve">. They </w:t>
-      </w:r>
-      <w:r>
-        <w:t>include</w:t>
-      </w:r>
-      <w:r>
-        <w:t xml:space="preserve"> both </w:t>
-      </w:r>
-      <w:r>
-        <w:t xml:space="preserve">paid and unpaid </w:t>
-      </w:r>
-      <w:r>
-        <w:t>offences.</w:t>
-      </w:r>
-      <w:r>
-        <w:t xml:space="preserve"> This function returns </w:t>
-      </w:r>
-      <w:r>
-        <w:t>a</w:t>
-      </w:r>
-      <w:r>
-        <w:t xml:space="preserve"> list</w:t>
-      </w:r>
-      <w:r>
-        <w:t xml:space="preserve"> </w:t>
-      </w:r>
-      <w:r>
-        <w:t xml:space="preserve">of </w:t>
-      </w:r>
-      <w:r>
-        <w:t>all violations.</w:t>
-      </w:r>
-    </w:p>
-    <w:p>
-      <w:proofErr w:type="spellStart"/>
-      <w:r>
-        <w:t>show</w:t>
-      </w:r>
-      <w:r>
-        <w:t>Violation</w:t>
-      </w:r>
-      <w:proofErr w:type="spellEnd"/>
-      <w:r>
-        <w:t>(</w:t>
-      </w:r>
-      <w:proofErr w:type="spellStart"/>
-      <w:r>
-        <w:t>userID</w:t>
-      </w:r>
-      <w:proofErr w:type="spellEnd"/>
-      <w:r>
-        <w:t>):</w:t>
-      </w:r>
-      <w:r>
-        <w:t xml:space="preserve"> </w:t>
-      </w:r>
-      <w:r>
-        <w:t xml:space="preserve">This function requires a parameter which is </w:t>
-      </w:r>
-      <w:proofErr w:type="spellStart"/>
-      <w:r>
-        <w:t>userID</w:t>
-      </w:r>
-      <w:proofErr w:type="spellEnd"/>
-      <w:r>
-        <w:t xml:space="preserve"> and </w:t>
-      </w:r>
-      <w:r>
-        <w:t>returns</w:t>
-      </w:r>
-      <w:r>
-        <w:t xml:space="preserve"> </w:t>
-      </w:r>
-      <w:r>
-        <w:t>a</w:t>
-      </w:r>
-      <w:r>
-        <w:t xml:space="preserve"> Violation that has the same </w:t>
-      </w:r>
-      <w:proofErr w:type="spellStart"/>
-      <w:r>
-        <w:t>userID</w:t>
-      </w:r>
-      <w:proofErr w:type="spellEnd"/>
-      <w:r>
-        <w:t xml:space="preserve"> from the recordings of the database</w:t>
-      </w:r>
-      <w:r>
-        <w:t xml:space="preserve"> which </w:t>
-      </w:r>
-      <w:r>
-        <w:t>has not been paid yet.</w:t>
-      </w:r>
-      <w:r>
-        <w:t xml:space="preserve"> This function returns </w:t>
-      </w:r>
-      <w:r>
-        <w:t>a</w:t>
-      </w:r>
-      <w:r>
-        <w:t xml:space="preserve"> list</w:t>
-      </w:r>
-      <w:r>
-        <w:t xml:space="preserve"> </w:t>
-      </w:r>
-      <w:r>
-        <w:t xml:space="preserve">of </w:t>
-      </w:r>
-      <w:r>
-        <w:t xml:space="preserve">unpaid </w:t>
-      </w:r>
-      <w:r>
-        <w:t>violations</w:t>
-      </w:r>
-      <w:r>
         <w:t>.</w:t>
       </w:r>
     </w:p>
@@ -4317,39 +4685,14 @@
           <w:lang w:val="vi-VN"/>
         </w:rPr>
       </w:pPr>
-      <w:proofErr w:type="spellStart"/>
-      <w:proofErr w:type="gramStart"/>
-      <w:r>
-        <w:t>addViolation</w:t>
-      </w:r>
-      <w:proofErr w:type="spellEnd"/>
-      <w:r>
-        <w:t>(</w:t>
-      </w:r>
-      <w:proofErr w:type="spellStart"/>
-      <w:proofErr w:type="gramEnd"/>
-      <w:r>
-        <w:t>userID</w:t>
-      </w:r>
-      <w:proofErr w:type="spellEnd"/>
-      <w:r>
-        <w:t xml:space="preserve">, </w:t>
-      </w:r>
-      <w:proofErr w:type="spellStart"/>
-      <w:r>
-        <w:t>offence_code</w:t>
-      </w:r>
-      <w:proofErr w:type="spellEnd"/>
-      <w:r>
-        <w:t xml:space="preserve">, </w:t>
-      </w:r>
-      <w:proofErr w:type="spellStart"/>
-      <w:r>
-        <w:t>fine_amount</w:t>
-      </w:r>
-      <w:proofErr w:type="spellEnd"/>
-      <w:r>
-        <w:t>, details</w:t>
+      <w:r>
+        <w:t>addViolation(</w:t>
+      </w:r>
+      <w:r>
+        <w:t xml:space="preserve">userID, </w:t>
+      </w:r>
+      <w:r>
+        <w:t>offence_code, fine_amount, details</w:t>
       </w:r>
       <w:r>
         <w:t xml:space="preserve">): </w:t>
@@ -4390,19 +4733,11 @@
           <w:lang w:val="en-US"/>
         </w:rPr>
       </w:pPr>
-      <w:proofErr w:type="spellStart"/>
       <w:r>
         <w:rPr>
           <w:lang w:val="en-US"/>
         </w:rPr>
-        <w:t>userID</w:t>
-      </w:r>
-      <w:proofErr w:type="spellEnd"/>
-      <w:r>
-        <w:rPr>
-          <w:lang w:val="en-US"/>
-        </w:rPr>
-        <w:t>: str – a unique identif</w:t>
+        <w:t>userID: str – a unique identif</w:t>
       </w:r>
       <w:r>
         <w:rPr>
@@ -4440,39 +4775,17 @@
           <w:lang w:val="en-US"/>
         </w:rPr>
       </w:pPr>
-      <w:proofErr w:type="spellStart"/>
       <w:r>
         <w:rPr>
           <w:lang w:val="en-US"/>
         </w:rPr>
-        <w:t>Invoice_ID</w:t>
-      </w:r>
-      <w:proofErr w:type="spellEnd"/>
+        <w:t xml:space="preserve">Invoice_ID: </w:t>
+      </w:r>
       <w:r>
         <w:rPr>
           <w:lang w:val="en-US"/>
         </w:rPr>
-        <w:t xml:space="preserve">: </w:t>
-      </w:r>
-      <w:r>
-        <w:rPr>
-          <w:lang w:val="en-US"/>
-        </w:rPr>
-        <w:t xml:space="preserve">str – a unique identifier for the </w:t>
-      </w:r>
-      <w:proofErr w:type="spellStart"/>
-      <w:r>
-        <w:rPr>
-          <w:lang w:val="en-US"/>
-        </w:rPr>
-        <w:t>invoicement</w:t>
-      </w:r>
-      <w:proofErr w:type="spellEnd"/>
-      <w:r>
-        <w:rPr>
-          <w:lang w:val="en-US"/>
-        </w:rPr>
-        <w:t>.</w:t>
+        <w:t>str – a unique identifier for the invoicement.</w:t>
       </w:r>
     </w:p>
     <w:p>
@@ -4486,19 +4799,11 @@
           <w:lang w:val="en-US"/>
         </w:rPr>
       </w:pPr>
-      <w:proofErr w:type="spellStart"/>
       <w:r>
         <w:rPr>
           <w:lang w:val="en-US"/>
         </w:rPr>
-        <w:t>Offence_code</w:t>
-      </w:r>
-      <w:proofErr w:type="spellEnd"/>
-      <w:r>
-        <w:rPr>
-          <w:lang w:val="en-US"/>
-        </w:rPr>
-        <w:t xml:space="preserve">: int – a unique identifier </w:t>
+        <w:t xml:space="preserve">Offence_code: int – a unique identifier </w:t>
       </w:r>
       <w:r>
         <w:rPr>
@@ -4524,19 +4829,11 @@
           <w:lang w:val="en-US"/>
         </w:rPr>
       </w:pPr>
-      <w:proofErr w:type="spellStart"/>
       <w:r>
         <w:rPr>
           <w:lang w:val="en-US"/>
         </w:rPr>
-        <w:t>Fine_amount</w:t>
-      </w:r>
-      <w:proofErr w:type="spellEnd"/>
-      <w:r>
-        <w:rPr>
-          <w:lang w:val="en-US"/>
-        </w:rPr>
-        <w:t xml:space="preserve">: </w:t>
+        <w:t xml:space="preserve">Fine_amount: </w:t>
       </w:r>
       <w:r>
         <w:rPr>
@@ -4621,7 +4918,7 @@
           <w:lang w:val="en-US"/>
         </w:rPr>
       </w:pPr>
-      <w:bookmarkStart w:id="10" w:name="_Hlk144666283"/>
+      <w:bookmarkStart w:id="14" w:name="_Hlk144666283"/>
       <w:r>
         <w:rPr>
           <w:lang w:val="en-US"/>
@@ -4641,41 +4938,10 @@
         <w:t>. However, it will update the database after being executed.</w:t>
       </w:r>
     </w:p>
-    <w:bookmarkEnd w:id="10"/>
-    <w:p>
-      <w:proofErr w:type="spellStart"/>
-      <w:proofErr w:type="gramStart"/>
-      <w:r>
-        <w:t>searchViolation</w:t>
-      </w:r>
-      <w:proofErr w:type="spellEnd"/>
-      <w:r>
-        <w:t>(</w:t>
-      </w:r>
-      <w:proofErr w:type="spellStart"/>
-      <w:proofErr w:type="gramEnd"/>
-      <w:r>
-        <w:t>userID</w:t>
-      </w:r>
-      <w:proofErr w:type="spellEnd"/>
-      <w:r>
-        <w:t xml:space="preserve">, </w:t>
-      </w:r>
-      <w:proofErr w:type="spellStart"/>
-      <w:r>
-        <w:t>start_date</w:t>
-      </w:r>
-      <w:proofErr w:type="spellEnd"/>
-      <w:r>
-        <w:t xml:space="preserve">, </w:t>
-      </w:r>
-      <w:proofErr w:type="spellStart"/>
-      <w:r>
-        <w:t>end_date</w:t>
-      </w:r>
-      <w:proofErr w:type="spellEnd"/>
-      <w:r>
-        <w:t>): It shows all violations of the user from the start date to the end date.</w:t>
+    <w:bookmarkEnd w:id="14"/>
+    <w:p>
+      <w:r>
+        <w:t>searchViolation(userID, start_date, end_date): It shows all violations of the user from the start date to the end date.</w:t>
       </w:r>
     </w:p>
     <w:p>
@@ -4686,13 +4952,8 @@
           <w:numId w:val="23"/>
         </w:numPr>
       </w:pPr>
-      <w:proofErr w:type="spellStart"/>
-      <w:r>
-        <w:t>userID</w:t>
-      </w:r>
-      <w:proofErr w:type="spellEnd"/>
-      <w:r>
-        <w:t>: str - used to search the user in the database.</w:t>
+      <w:r>
+        <w:t>userID: str - used to search the user in the database.</w:t>
       </w:r>
     </w:p>
     <w:p>
@@ -4703,13 +4964,8 @@
           <w:numId w:val="23"/>
         </w:numPr>
       </w:pPr>
-      <w:proofErr w:type="spellStart"/>
-      <w:r>
-        <w:t>Start_date</w:t>
-      </w:r>
-      <w:proofErr w:type="spellEnd"/>
-      <w:r>
-        <w:t>: date – the beginning of the searching period.</w:t>
+      <w:r>
+        <w:t>Start_date: date – the beginning of the searching period.</w:t>
       </w:r>
     </w:p>
     <w:p>
@@ -4720,13 +4976,8 @@
           <w:numId w:val="23"/>
         </w:numPr>
       </w:pPr>
-      <w:proofErr w:type="spellStart"/>
-      <w:r>
-        <w:t>End_date</w:t>
-      </w:r>
-      <w:proofErr w:type="spellEnd"/>
-      <w:r>
-        <w:t>: date – the end of the searching period.</w:t>
+      <w:r>
+        <w:t>End_date: date – the end of the searching period.</w:t>
       </w:r>
     </w:p>
     <w:p>
@@ -4738,8 +4989,6 @@
       </w:r>
     </w:p>
     <w:p>
-      <w:proofErr w:type="spellStart"/>
-      <w:proofErr w:type="gramStart"/>
       <w:r>
         <w:t>showPenalt</w:t>
       </w:r>
@@ -4750,15 +4999,7 @@
         <w:t>Notice</w:t>
       </w:r>
       <w:r>
-        <w:t>Issued</w:t>
-      </w:r>
-      <w:proofErr w:type="spellEnd"/>
-      <w:r>
-        <w:t>(</w:t>
-      </w:r>
-      <w:proofErr w:type="gramEnd"/>
-      <w:r>
-        <w:t>):</w:t>
+        <w:t>Issued():</w:t>
       </w:r>
       <w:r>
         <w:t xml:space="preserve"> This function </w:t>
@@ -4827,63 +5068,31 @@
         <w:t xml:space="preserve"> list</w:t>
       </w:r>
       <w:r>
-        <w:t xml:space="preserve"> </w:t>
-      </w:r>
-      <w:r>
-        <w:t>of offences.</w:t>
-      </w:r>
-    </w:p>
-    <w:p>
-      <w:proofErr w:type="spellStart"/>
-      <w:proofErr w:type="gramStart"/>
+        <w:t xml:space="preserve"> of offences.</w:t>
+      </w:r>
+    </w:p>
+    <w:p>
       <w:r>
         <w:t>add</w:t>
       </w:r>
       <w:r>
-        <w:t>PenaltyNoticeIssued</w:t>
-      </w:r>
-      <w:proofErr w:type="spellEnd"/>
-      <w:r>
-        <w:t>(</w:t>
-      </w:r>
-      <w:proofErr w:type="spellStart"/>
-      <w:proofErr w:type="gramEnd"/>
-      <w:r>
-        <w:t>offence_code</w:t>
-      </w:r>
-      <w:proofErr w:type="spellEnd"/>
-      <w:r>
-        <w:t xml:space="preserve">, </w:t>
-      </w:r>
-      <w:proofErr w:type="spellStart"/>
-      <w:r>
-        <w:t>offence_month</w:t>
-      </w:r>
-      <w:proofErr w:type="spellEnd"/>
-      <w:r>
-        <w:t xml:space="preserve">, </w:t>
-      </w:r>
-      <w:proofErr w:type="spellStart"/>
-      <w:r>
-        <w:t>offence_finyear</w:t>
-      </w:r>
-      <w:proofErr w:type="spellEnd"/>
-      <w:r>
-        <w:t xml:space="preserve">, </w:t>
-      </w:r>
-      <w:proofErr w:type="spellStart"/>
-      <w:r>
-        <w:t>offence_desc</w:t>
-      </w:r>
-      <w:proofErr w:type="spellEnd"/>
-      <w:r>
-        <w:t xml:space="preserve">, </w:t>
-      </w:r>
-      <w:proofErr w:type="spellStart"/>
+        <w:t>PenaltyNoticeIssued(</w:t>
+      </w:r>
+      <w:r>
+        <w:t xml:space="preserve">offence_code, </w:t>
+      </w:r>
+      <w:r>
+        <w:t xml:space="preserve">offence_month, </w:t>
+      </w:r>
+      <w:r>
+        <w:t xml:space="preserve">offence_finyear, </w:t>
+      </w:r>
+      <w:r>
+        <w:t xml:space="preserve">offence_desc, </w:t>
+      </w:r>
       <w:r>
         <w:t>fine_amount</w:t>
       </w:r>
-      <w:proofErr w:type="spellEnd"/>
       <w:r>
         <w:t>):</w:t>
       </w:r>
@@ -4914,13 +5123,8 @@
           <w:numId w:val="23"/>
         </w:numPr>
       </w:pPr>
-      <w:proofErr w:type="spellStart"/>
-      <w:r>
-        <w:t>Offence_code</w:t>
-      </w:r>
-      <w:proofErr w:type="spellEnd"/>
-      <w:r>
-        <w:t>:</w:t>
+      <w:r>
+        <w:t>Offence_code:</w:t>
       </w:r>
       <w:r>
         <w:t xml:space="preserve"> </w:t>
@@ -4937,13 +5141,8 @@
           <w:numId w:val="23"/>
         </w:numPr>
       </w:pPr>
-      <w:proofErr w:type="spellStart"/>
-      <w:r>
-        <w:t>Offence_month</w:t>
-      </w:r>
-      <w:proofErr w:type="spellEnd"/>
-      <w:r>
-        <w:t>:</w:t>
+      <w:r>
+        <w:t>Offence_month:</w:t>
       </w:r>
       <w:r>
         <w:t xml:space="preserve"> </w:t>
@@ -4981,14 +5180,9 @@
           <w:numId w:val="23"/>
         </w:numPr>
       </w:pPr>
-      <w:proofErr w:type="spellStart"/>
       <w:r>
         <w:lastRenderedPageBreak/>
-        <w:t>Offence_finyear</w:t>
-      </w:r>
-      <w:proofErr w:type="spellEnd"/>
-      <w:r>
-        <w:t>:</w:t>
+        <w:t>Offence_finyear:</w:t>
       </w:r>
       <w:r>
         <w:t xml:space="preserve"> </w:t>
@@ -5005,13 +5199,8 @@
           <w:numId w:val="23"/>
         </w:numPr>
       </w:pPr>
-      <w:proofErr w:type="spellStart"/>
-      <w:r>
-        <w:t>Offence_desc</w:t>
-      </w:r>
-      <w:proofErr w:type="spellEnd"/>
-      <w:r>
-        <w:t>:</w:t>
+      <w:r>
+        <w:t>Offence_desc:</w:t>
       </w:r>
       <w:r>
         <w:t xml:space="preserve"> the description of the offence.</w:t>
@@ -5025,13 +5214,8 @@
           <w:numId w:val="23"/>
         </w:numPr>
       </w:pPr>
-      <w:proofErr w:type="spellStart"/>
-      <w:r>
-        <w:t>Fine_amount</w:t>
-      </w:r>
-      <w:proofErr w:type="spellEnd"/>
-      <w:r>
-        <w:t xml:space="preserve">: </w:t>
+      <w:r>
+        <w:t xml:space="preserve">Fine_amount: </w:t>
       </w:r>
       <w:r>
         <w:t>the penalty amount for the offence.</w:t>
@@ -5052,8 +5236,6 @@
       </w:r>
     </w:p>
     <w:p>
-      <w:proofErr w:type="spellStart"/>
-      <w:proofErr w:type="gramStart"/>
       <w:r>
         <w:t>searchPenalty</w:t>
       </w:r>
@@ -5061,26 +5243,14 @@
         <w:t>Notice</w:t>
       </w:r>
       <w:r>
-        <w:t>Issued</w:t>
-      </w:r>
-      <w:proofErr w:type="spellEnd"/>
-      <w:r>
-        <w:t>(</w:t>
-      </w:r>
-      <w:proofErr w:type="spellStart"/>
-      <w:proofErr w:type="gramEnd"/>
+        <w:t>Issued(</w:t>
+      </w:r>
       <w:r>
         <w:t>start_date</w:t>
       </w:r>
-      <w:proofErr w:type="spellEnd"/>
-      <w:r>
-        <w:t xml:space="preserve">, </w:t>
-      </w:r>
-      <w:proofErr w:type="spellStart"/>
-      <w:r>
-        <w:t>end_date</w:t>
-      </w:r>
-      <w:proofErr w:type="spellEnd"/>
+      <w:r>
+        <w:t>, end_date</w:t>
+      </w:r>
       <w:r>
         <w:t>):</w:t>
       </w:r>
@@ -5102,13 +5272,8 @@
           <w:numId w:val="23"/>
         </w:numPr>
       </w:pPr>
-      <w:proofErr w:type="spellStart"/>
-      <w:r>
-        <w:t>Start_date</w:t>
-      </w:r>
-      <w:proofErr w:type="spellEnd"/>
-      <w:r>
-        <w:t xml:space="preserve">: </w:t>
+      <w:r>
+        <w:t xml:space="preserve">Start_date: </w:t>
       </w:r>
       <w:r>
         <w:t xml:space="preserve">the </w:t>
@@ -5134,13 +5299,8 @@
           <w:numId w:val="23"/>
         </w:numPr>
       </w:pPr>
-      <w:proofErr w:type="spellStart"/>
-      <w:r>
-        <w:t>End_date</w:t>
-      </w:r>
-      <w:proofErr w:type="spellEnd"/>
-      <w:r>
-        <w:t>: the end of the period.</w:t>
+      <w:r>
+        <w:t>End_date: the end of the period.</w:t>
       </w:r>
     </w:p>
     <w:p>
@@ -5154,10 +5314,7 @@
         <w:t xml:space="preserve"> list</w:t>
       </w:r>
       <w:r>
-        <w:t xml:space="preserve"> </w:t>
-      </w:r>
-      <w:r>
-        <w:t xml:space="preserve">of </w:t>
+        <w:t xml:space="preserve"> of </w:t>
       </w:r>
       <w:r>
         <w:t xml:space="preserve">offences issued </w:t>
@@ -5177,12 +5334,14 @@
           <w:numId w:val="2"/>
         </w:numPr>
       </w:pPr>
+      <w:bookmarkStart w:id="15" w:name="_Toc147669799"/>
       <w:r>
         <w:t>Data Structures</w:t>
       </w:r>
       <w:r>
         <w:t xml:space="preserve"> / Data Sources</w:t>
       </w:r>
+      <w:bookmarkEnd w:id="15"/>
     </w:p>
     <w:p>
       <w:r>
@@ -5249,16 +5408,11 @@
       </w:r>
     </w:p>
     <w:p>
-      <w:proofErr w:type="gramStart"/>
       <w:r>
         <w:t>Accounts</w:t>
       </w:r>
       <w:r>
-        <w:t>[</w:t>
-      </w:r>
-      <w:proofErr w:type="gramEnd"/>
-      <w:r>
-        <w:t>]</w:t>
+        <w:t>[]</w:t>
       </w:r>
       <w:r>
         <w:t xml:space="preserve">: </w:t>
@@ -5345,10 +5499,7 @@
         <w:t>the</w:t>
       </w:r>
       <w:r>
-        <w:t xml:space="preserve"> following attributes</w:t>
-      </w:r>
-      <w:r>
-        <w:t xml:space="preserve">: </w:t>
+        <w:t xml:space="preserve"> following attributes: </w:t>
       </w:r>
       <w:r>
         <w:t xml:space="preserve">id(str), </w:t>
@@ -5362,14 +5513,12 @@
       <w:r>
         <w:t xml:space="preserve">address(str), </w:t>
       </w:r>
-      <w:proofErr w:type="spellStart"/>
       <w:r>
         <w:t>phone</w:t>
       </w:r>
       <w:r>
         <w:t>_number</w:t>
       </w:r>
-      <w:proofErr w:type="spellEnd"/>
       <w:r>
         <w:t xml:space="preserve">(str), </w:t>
       </w:r>
@@ -5385,24 +5534,11 @@
       <w:r>
         <w:t xml:space="preserve">, </w:t>
       </w:r>
-      <w:proofErr w:type="spellStart"/>
-      <w:r>
-        <w:t>billing_address</w:t>
-      </w:r>
-      <w:proofErr w:type="spellEnd"/>
-      <w:r>
-        <w:t>(str)</w:t>
-      </w:r>
-      <w:r>
-        <w:t xml:space="preserve"> and </w:t>
-      </w:r>
-      <w:proofErr w:type="spellStart"/>
-      <w:r>
-        <w:t>driver_license</w:t>
-      </w:r>
-      <w:proofErr w:type="spellEnd"/>
-      <w:r>
-        <w:t>(str)</w:t>
+      <w:r>
+        <w:t>billing_address(str)</w:t>
+      </w:r>
+      <w:r>
+        <w:t xml:space="preserve"> and driver_license(str)</w:t>
       </w:r>
       <w:r>
         <w:t>.</w:t>
@@ -5410,42 +5546,16 @@
     </w:p>
     <w:p>
       <w:r>
-        <w:t xml:space="preserve">Function using </w:t>
-      </w:r>
-      <w:proofErr w:type="gramStart"/>
-      <w:r>
-        <w:t>accounts[</w:t>
-      </w:r>
-      <w:proofErr w:type="gramEnd"/>
-      <w:r>
-        <w:t xml:space="preserve">]: </w:t>
+        <w:t xml:space="preserve">Function using accounts[]: </w:t>
       </w:r>
       <w:r>
         <w:t xml:space="preserve"> </w:t>
       </w:r>
-      <w:proofErr w:type="spellStart"/>
-      <w:r>
-        <w:t>createAccount</w:t>
-      </w:r>
-      <w:proofErr w:type="spellEnd"/>
-      <w:r>
-        <w:t xml:space="preserve">(), </w:t>
-      </w:r>
-      <w:proofErr w:type="spellStart"/>
-      <w:r>
-        <w:t>checkAccount</w:t>
-      </w:r>
-      <w:proofErr w:type="spellEnd"/>
-      <w:r>
-        <w:t>(</w:t>
-      </w:r>
-      <w:proofErr w:type="spellStart"/>
-      <w:r>
-        <w:t>userID</w:t>
-      </w:r>
-      <w:proofErr w:type="spellEnd"/>
-      <w:r>
-        <w:t>, password</w:t>
+      <w:r>
+        <w:t>createAccount(), checkAccount(</w:t>
+      </w:r>
+      <w:r>
+        <w:t>userID, password</w:t>
       </w:r>
       <w:r>
         <w:t>)</w:t>
@@ -5453,58 +5563,19 @@
       <w:r>
         <w:t xml:space="preserve">, </w:t>
       </w:r>
-      <w:proofErr w:type="spellStart"/>
-      <w:r>
-        <w:t>updateAccount</w:t>
-      </w:r>
-      <w:proofErr w:type="spellEnd"/>
-      <w:r>
-        <w:t>(</w:t>
-      </w:r>
-      <w:proofErr w:type="spellStart"/>
-      <w:r>
-        <w:t>userID</w:t>
-      </w:r>
-      <w:proofErr w:type="spellEnd"/>
-      <w:r>
-        <w:t xml:space="preserve">, address, </w:t>
-      </w:r>
-      <w:proofErr w:type="spellStart"/>
-      <w:r>
-        <w:t>phone_number</w:t>
-      </w:r>
-      <w:proofErr w:type="spellEnd"/>
-      <w:r>
-        <w:t>, email, password)</w:t>
+      <w:r>
+        <w:t>updateAccount(userID, address, phone_number, email, password)</w:t>
       </w:r>
       <w:r>
         <w:t xml:space="preserve">, </w:t>
       </w:r>
-      <w:proofErr w:type="spellStart"/>
-      <w:r>
-        <w:t>showAccount</w:t>
-      </w:r>
-      <w:proofErr w:type="spellEnd"/>
-      <w:r>
-        <w:t>(</w:t>
-      </w:r>
-      <w:proofErr w:type="spellStart"/>
-      <w:r>
-        <w:t>userID</w:t>
-      </w:r>
-      <w:proofErr w:type="spellEnd"/>
-      <w:r>
-        <w:t>).</w:t>
-      </w:r>
-    </w:p>
-    <w:p>
-      <w:proofErr w:type="gramStart"/>
-      <w:r>
-        <w:t>Violations[</w:t>
-      </w:r>
-      <w:proofErr w:type="gramEnd"/>
-      <w:r>
-        <w:t>]:</w:t>
+      <w:r>
+        <w:t>showAccount(userID).</w:t>
+      </w:r>
+    </w:p>
+    <w:p>
+      <w:r>
+        <w:t>Violations[]:</w:t>
       </w:r>
       <w:r>
         <w:t xml:space="preserve"> a list of all violations.</w:t>
@@ -5554,21 +5625,8 @@
           <w:numId w:val="23"/>
         </w:numPr>
       </w:pPr>
-      <w:proofErr w:type="spellStart"/>
-      <w:r>
-        <w:t>defendant_</w:t>
-      </w:r>
-      <w:proofErr w:type="gramStart"/>
-      <w:r>
-        <w:t>ID</w:t>
-      </w:r>
-      <w:proofErr w:type="spellEnd"/>
-      <w:r>
-        <w:t>(</w:t>
-      </w:r>
-      <w:proofErr w:type="gramEnd"/>
-      <w:r>
-        <w:t>str)</w:t>
+      <w:r>
+        <w:t>defendant_ID(str)</w:t>
       </w:r>
       <w:r>
         <w:t xml:space="preserve">: ID of </w:t>
@@ -5600,33 +5658,11 @@
           <w:lang w:val="en-US"/>
         </w:rPr>
       </w:pPr>
-      <w:proofErr w:type="spellStart"/>
       <w:r>
         <w:rPr>
           <w:lang w:val="en-US"/>
         </w:rPr>
-        <w:t>Invoice_ID</w:t>
-      </w:r>
-      <w:proofErr w:type="spellEnd"/>
-      <w:r>
-        <w:rPr>
-          <w:lang w:val="en-US"/>
-        </w:rPr>
-        <w:t xml:space="preserve">: str – a unique identifier for the </w:t>
-      </w:r>
-      <w:proofErr w:type="spellStart"/>
-      <w:r>
-        <w:rPr>
-          <w:lang w:val="en-US"/>
-        </w:rPr>
-        <w:t>invoicement</w:t>
-      </w:r>
-      <w:proofErr w:type="spellEnd"/>
-      <w:r>
-        <w:rPr>
-          <w:lang w:val="en-US"/>
-        </w:rPr>
-        <w:t>.</w:t>
+        <w:t>Invoice_ID: str – a unique identifier for the invoicement.</w:t>
       </w:r>
     </w:p>
     <w:p>
@@ -5637,19 +5673,11 @@
           <w:numId w:val="23"/>
         </w:numPr>
       </w:pPr>
-      <w:proofErr w:type="spellStart"/>
       <w:r>
         <w:rPr>
           <w:lang w:val="en-US"/>
         </w:rPr>
-        <w:t>Date_committed</w:t>
-      </w:r>
-      <w:proofErr w:type="spellEnd"/>
-      <w:r>
-        <w:rPr>
-          <w:lang w:val="en-US"/>
-        </w:rPr>
-        <w:t xml:space="preserve">: </w:t>
+        <w:t xml:space="preserve">Date_committed: </w:t>
       </w:r>
       <w:r>
         <w:rPr>
@@ -5708,13 +5736,8 @@
           <w:numId w:val="23"/>
         </w:numPr>
       </w:pPr>
-      <w:proofErr w:type="spellStart"/>
-      <w:r>
-        <w:t>offence_code</w:t>
-      </w:r>
-      <w:proofErr w:type="spellEnd"/>
-      <w:r>
-        <w:t>(int)</w:t>
+      <w:r>
+        <w:t>offence_code(int)</w:t>
       </w:r>
       <w:r>
         <w:t>: the unique code identifying the offence.</w:t>
@@ -5728,13 +5751,8 @@
           <w:numId w:val="23"/>
         </w:numPr>
       </w:pPr>
-      <w:proofErr w:type="spellStart"/>
-      <w:r>
-        <w:t>fine_amount</w:t>
-      </w:r>
-      <w:proofErr w:type="spellEnd"/>
-      <w:r>
-        <w:t>(int)</w:t>
+      <w:r>
+        <w:t>fine_amount(int)</w:t>
       </w:r>
       <w:r>
         <w:t xml:space="preserve">: the penalty amount </w:t>
@@ -5766,127 +5784,24 @@
     </w:p>
     <w:p>
       <w:r>
-        <w:t xml:space="preserve">Functions using </w:t>
-      </w:r>
-      <w:proofErr w:type="gramStart"/>
-      <w:r>
-        <w:t>violations[</w:t>
-      </w:r>
-      <w:proofErr w:type="gramEnd"/>
-      <w:r>
-        <w:t xml:space="preserve">]: </w:t>
-      </w:r>
-      <w:proofErr w:type="spellStart"/>
-      <w:r>
-        <w:t>showAllViolation</w:t>
-      </w:r>
-      <w:proofErr w:type="spellEnd"/>
-      <w:r>
-        <w:t>(</w:t>
-      </w:r>
-      <w:proofErr w:type="spellStart"/>
-      <w:r>
-        <w:t>userID</w:t>
-      </w:r>
-      <w:proofErr w:type="spellEnd"/>
-      <w:r>
-        <w:t xml:space="preserve">), </w:t>
-      </w:r>
-      <w:proofErr w:type="spellStart"/>
-      <w:r>
-        <w:t>showViolation</w:t>
-      </w:r>
-      <w:proofErr w:type="spellEnd"/>
-      <w:r>
-        <w:t>(</w:t>
-      </w:r>
-      <w:proofErr w:type="spellStart"/>
-      <w:r>
-        <w:t>userID</w:t>
-      </w:r>
-      <w:proofErr w:type="spellEnd"/>
-      <w:r>
-        <w:t xml:space="preserve">), </w:t>
-      </w:r>
-      <w:proofErr w:type="spellStart"/>
-      <w:r>
-        <w:t>addViolation</w:t>
-      </w:r>
-      <w:proofErr w:type="spellEnd"/>
-      <w:r>
-        <w:t>(</w:t>
-      </w:r>
-      <w:proofErr w:type="spellStart"/>
-      <w:r>
-        <w:t>userID</w:t>
-      </w:r>
-      <w:proofErr w:type="spellEnd"/>
-      <w:r>
-        <w:t xml:space="preserve">, </w:t>
-      </w:r>
-      <w:proofErr w:type="spellStart"/>
-      <w:r>
-        <w:t>offence_code</w:t>
-      </w:r>
-      <w:proofErr w:type="spellEnd"/>
-      <w:r>
-        <w:t xml:space="preserve">, </w:t>
-      </w:r>
-      <w:proofErr w:type="spellStart"/>
-      <w:r>
-        <w:t>fine_amount</w:t>
-      </w:r>
-      <w:proofErr w:type="spellEnd"/>
-      <w:r>
-        <w:t>, details)</w:t>
-      </w:r>
-      <w:r>
-        <w:t xml:space="preserve"> and </w:t>
-      </w:r>
-      <w:proofErr w:type="spellStart"/>
-      <w:r>
-        <w:t>searchViolation</w:t>
-      </w:r>
-      <w:proofErr w:type="spellEnd"/>
-      <w:r>
-        <w:t>(</w:t>
-      </w:r>
-      <w:proofErr w:type="spellStart"/>
-      <w:r>
-        <w:t>userID</w:t>
-      </w:r>
-      <w:proofErr w:type="spellEnd"/>
-      <w:r>
-        <w:t xml:space="preserve">, </w:t>
-      </w:r>
-      <w:proofErr w:type="spellStart"/>
-      <w:r>
-        <w:t>start_date</w:t>
-      </w:r>
-      <w:proofErr w:type="spellEnd"/>
-      <w:r>
-        <w:t xml:space="preserve">, </w:t>
-      </w:r>
-      <w:proofErr w:type="spellStart"/>
-      <w:r>
-        <w:t>end_date</w:t>
-      </w:r>
-      <w:proofErr w:type="spellEnd"/>
-      <w:r>
-        <w:t>)</w:t>
-      </w:r>
-      <w:r>
-        <w:t>.</w:t>
-      </w:r>
-    </w:p>
-    <w:p>
-      <w:proofErr w:type="gramStart"/>
-      <w:r>
-        <w:t>Offences[</w:t>
-      </w:r>
-      <w:proofErr w:type="gramEnd"/>
-      <w:r>
-        <w:t>]:</w:t>
+        <w:t xml:space="preserve">Functions using violations[]: </w:t>
+      </w:r>
+      <w:r>
+        <w:t xml:space="preserve">showAllViolation(userID), </w:t>
+      </w:r>
+      <w:r>
+        <w:t>showViolation(userID), addViolation(userID, offence_code, fine_amount, details)</w:t>
+      </w:r>
+      <w:r>
+        <w:t xml:space="preserve"> and searchViolation(userID, start_date, end_date</w:t>
+      </w:r>
+      <w:r>
+        <w:t>).</w:t>
+      </w:r>
+    </w:p>
+    <w:p>
+      <w:r>
+        <w:t>Offences[]:</w:t>
       </w:r>
       <w:r>
         <w:t xml:space="preserve"> a list of all offences.</w:t>
@@ -5918,13 +5833,8 @@
           <w:numId w:val="23"/>
         </w:numPr>
       </w:pPr>
-      <w:proofErr w:type="spellStart"/>
-      <w:r>
-        <w:t>Offence_code</w:t>
-      </w:r>
-      <w:proofErr w:type="spellEnd"/>
-      <w:r>
-        <w:t>: a unique identifier for the offence.</w:t>
+      <w:r>
+        <w:t>Offence_code: a unique identifier for the offence.</w:t>
       </w:r>
     </w:p>
     <w:p>
@@ -5935,13 +5845,8 @@
           <w:numId w:val="23"/>
         </w:numPr>
       </w:pPr>
-      <w:proofErr w:type="spellStart"/>
-      <w:r>
-        <w:t>Offence_month</w:t>
-      </w:r>
-      <w:proofErr w:type="spellEnd"/>
-      <w:r>
-        <w:t>: the day that the penalty notice is issued.</w:t>
+      <w:r>
+        <w:t>Offence_month: the day that the penalty notice is issued.</w:t>
       </w:r>
     </w:p>
     <w:p>
@@ -5952,13 +5857,8 @@
           <w:numId w:val="23"/>
         </w:numPr>
       </w:pPr>
-      <w:proofErr w:type="spellStart"/>
-      <w:r>
-        <w:t>Offence_finyear</w:t>
-      </w:r>
-      <w:proofErr w:type="spellEnd"/>
-      <w:r>
-        <w:t>: the financial year of the penalty notice.</w:t>
+      <w:r>
+        <w:t>Offence_finyear: the financial year of the penalty notice.</w:t>
       </w:r>
     </w:p>
     <w:p>
@@ -5969,13 +5869,8 @@
           <w:numId w:val="23"/>
         </w:numPr>
       </w:pPr>
-      <w:proofErr w:type="spellStart"/>
-      <w:r>
-        <w:t>Offence_desc</w:t>
-      </w:r>
-      <w:proofErr w:type="spellEnd"/>
-      <w:r>
-        <w:t>: the description of the offence.</w:t>
+      <w:r>
+        <w:t>Offence_desc: the description of the offence.</w:t>
       </w:r>
     </w:p>
     <w:p>
@@ -5986,109 +5881,19 @@
           <w:numId w:val="23"/>
         </w:numPr>
       </w:pPr>
-      <w:proofErr w:type="spellStart"/>
-      <w:r>
-        <w:t>Fine_amount</w:t>
-      </w:r>
-      <w:proofErr w:type="spellEnd"/>
-      <w:r>
-        <w:t>: the penalty amount for the offence.</w:t>
-      </w:r>
-    </w:p>
-    <w:p>
-      <w:r>
-        <w:t xml:space="preserve">Functions using </w:t>
-      </w:r>
-      <w:proofErr w:type="gramStart"/>
-      <w:r>
-        <w:t>offences[</w:t>
-      </w:r>
-      <w:proofErr w:type="gramEnd"/>
-      <w:r>
-        <w:t xml:space="preserve">]: </w:t>
-      </w:r>
-      <w:proofErr w:type="spellStart"/>
-      <w:r>
-        <w:t>showPenaltyNoticeIssued</w:t>
-      </w:r>
-      <w:proofErr w:type="spellEnd"/>
-      <w:r>
-        <w:t xml:space="preserve">(), </w:t>
-      </w:r>
-      <w:proofErr w:type="spellStart"/>
-      <w:r>
-        <w:t>addPenaltyNoticeIssued</w:t>
-      </w:r>
-      <w:proofErr w:type="spellEnd"/>
-      <w:r>
-        <w:t>(</w:t>
-      </w:r>
-      <w:proofErr w:type="spellStart"/>
-      <w:r>
-        <w:t>offence_code</w:t>
-      </w:r>
-      <w:proofErr w:type="spellEnd"/>
-      <w:r>
-        <w:t xml:space="preserve">, </w:t>
-      </w:r>
-      <w:proofErr w:type="spellStart"/>
-      <w:r>
-        <w:t>offence_month</w:t>
-      </w:r>
-      <w:proofErr w:type="spellEnd"/>
-      <w:r>
-        <w:t xml:space="preserve">, </w:t>
-      </w:r>
-      <w:proofErr w:type="spellStart"/>
-      <w:r>
-        <w:t>offence_finyear</w:t>
-      </w:r>
-      <w:proofErr w:type="spellEnd"/>
-      <w:r>
-        <w:t xml:space="preserve">, </w:t>
-      </w:r>
-      <w:proofErr w:type="spellStart"/>
-      <w:r>
-        <w:t>offence_desc</w:t>
-      </w:r>
-      <w:proofErr w:type="spellEnd"/>
-      <w:r>
-        <w:t xml:space="preserve">, </w:t>
-      </w:r>
-      <w:proofErr w:type="spellStart"/>
-      <w:r>
-        <w:t>fine_amount</w:t>
-      </w:r>
-      <w:proofErr w:type="spellEnd"/>
-      <w:r>
-        <w:t>)</w:t>
-      </w:r>
-      <w:r>
-        <w:t xml:space="preserve"> and </w:t>
-      </w:r>
-      <w:proofErr w:type="spellStart"/>
-      <w:r>
-        <w:t>searchPenaltyNoticeIssued</w:t>
-      </w:r>
-      <w:proofErr w:type="spellEnd"/>
-      <w:r>
-        <w:t>(</w:t>
-      </w:r>
-      <w:proofErr w:type="spellStart"/>
-      <w:r>
-        <w:t>start_date</w:t>
-      </w:r>
-      <w:proofErr w:type="spellEnd"/>
-      <w:r>
-        <w:t xml:space="preserve">, </w:t>
-      </w:r>
-      <w:proofErr w:type="spellStart"/>
-      <w:r>
-        <w:t>end_date</w:t>
-      </w:r>
-      <w:proofErr w:type="spellEnd"/>
-      <w:r>
-        <w:t>).</w:t>
+      <w:r>
+        <w:t>Fine_amount: the penalty amount for the offence.</w:t>
+      </w:r>
+    </w:p>
+    <w:p>
+      <w:r>
+        <w:t xml:space="preserve">Functions using offences[]: </w:t>
+      </w:r>
+      <w:r>
+        <w:t>showPenaltyNoticeIssued(), addPenaltyNoticeIssued(offence_code, offence_month, offence_finyear, offence_desc, fine_amount)</w:t>
+      </w:r>
+      <w:r>
+        <w:t xml:space="preserve"> and searchPenaltyNoticeIssued(start_date, end_date).</w:t>
       </w:r>
     </w:p>
     <w:p>
@@ -6099,21 +5904,15 @@
           <w:numId w:val="2"/>
         </w:numPr>
       </w:pPr>
+      <w:bookmarkStart w:id="16" w:name="_Toc147669800"/>
       <w:r>
         <w:t>Detailed Design</w:t>
       </w:r>
-    </w:p>
-    <w:p>
-      <w:r>
-        <w:t xml:space="preserve">Data Structure </w:t>
-      </w:r>
-      <w:proofErr w:type="spellStart"/>
-      <w:r>
-        <w:t>SearchResult</w:t>
-      </w:r>
-      <w:proofErr w:type="spellEnd"/>
-      <w:r>
-        <w:t>:</w:t>
+      <w:bookmarkEnd w:id="16"/>
+    </w:p>
+    <w:p>
+      <w:r>
+        <w:t>Data Structure SearchResult:</w:t>
       </w:r>
     </w:p>
     <w:p>
@@ -6130,60 +5929,23 @@
         <w:br/>
       </w:r>
       <w:r>
-        <w:t xml:space="preserve">Function </w:t>
-      </w:r>
-      <w:proofErr w:type="spellStart"/>
-      <w:proofErr w:type="gramStart"/>
-      <w:r>
-        <w:t>searchTableByColumns</w:t>
-      </w:r>
-      <w:proofErr w:type="spellEnd"/>
-      <w:r>
-        <w:t>(</w:t>
-      </w:r>
-      <w:proofErr w:type="spellStart"/>
-      <w:proofErr w:type="gramEnd"/>
-      <w:r>
-        <w:t>tableName</w:t>
-      </w:r>
-      <w:proofErr w:type="spellEnd"/>
-      <w:r>
-        <w:t>, searchValue1, searchValue2):</w:t>
-      </w:r>
-    </w:p>
-    <w:p>
-      <w:r>
-        <w:t xml:space="preserve">    result = an empty list of </w:t>
-      </w:r>
-      <w:proofErr w:type="spellStart"/>
-      <w:r>
-        <w:t>SearchResult</w:t>
-      </w:r>
-      <w:proofErr w:type="spellEnd"/>
-    </w:p>
-    <w:p>
-      <w:r>
-        <w:t xml:space="preserve">    //Execute SQL query to search for rows where either LOCATION_CODE or SPEED_BAND matches</w:t>
-      </w:r>
-      <w:r>
-        <w:t xml:space="preserve"> </w:t>
-      </w:r>
-      <w:r>
-        <w:t>the search values</w:t>
+        <w:t>Function searchTableByColumns(tableName, searchValue1, searchValue2):</w:t>
+      </w:r>
+    </w:p>
+    <w:p>
+      <w:r>
+        <w:t xml:space="preserve">    result = an empty list of SearchResult</w:t>
+      </w:r>
+    </w:p>
+    <w:p>
+      <w:r>
+        <w:t xml:space="preserve">    //Execute SQL query to search for rows where either LOCATION_CODE or SPEED_BAND matches the search values</w:t>
       </w:r>
       <w:r>
         <w:br/>
       </w:r>
       <w:r>
-        <w:t xml:space="preserve">    query = "SELECT * FROM </w:t>
-      </w:r>
-      <w:proofErr w:type="spellStart"/>
-      <w:r>
-        <w:t>tableName</w:t>
-      </w:r>
-      <w:proofErr w:type="spellEnd"/>
-      <w:r>
-        <w:t xml:space="preserve"> WHERE LOCATION_CODE = searchValue1 OR SPEED_BAND = searchValue2;"</w:t>
+        <w:t xml:space="preserve">    query = "SELECT * FROM tableName WHERE LOCATION_CODE = searchValue1 OR SPEED_BAND = searchValue2;"</w:t>
       </w:r>
     </w:p>
     <w:p>
@@ -6195,26 +5957,13 @@
         <w:br/>
       </w:r>
       <w:r>
-        <w:t xml:space="preserve">    result = </w:t>
-      </w:r>
-      <w:proofErr w:type="spellStart"/>
-      <w:r>
-        <w:t>executeSQLQuery</w:t>
-      </w:r>
-      <w:proofErr w:type="spellEnd"/>
-      <w:r>
-        <w:t>(query)</w:t>
-      </w:r>
-    </w:p>
-    <w:p>
-      <w:r>
-        <w:t xml:space="preserve">    return </w:t>
-      </w:r>
-      <w:proofErr w:type="gramStart"/>
-      <w:r>
-        <w:t>result</w:t>
-      </w:r>
-      <w:proofErr w:type="gramEnd"/>
+        <w:t xml:space="preserve">    result = executeSQLQuery(query)</w:t>
+      </w:r>
+    </w:p>
+    <w:p>
+      <w:r>
+        <w:t xml:space="preserve">    return result</w:t>
+      </w:r>
     </w:p>
     <w:p>
       <w:pPr>
@@ -6224,11 +5973,11 @@
           <w:numId w:val="2"/>
         </w:numPr>
       </w:pPr>
-      <w:bookmarkStart w:id="11" w:name="_Toc46748633"/>
+      <w:bookmarkStart w:id="17" w:name="_Toc147669801"/>
       <w:r>
         <w:t>User Interface Design</w:t>
       </w:r>
-      <w:bookmarkEnd w:id="11"/>
+      <w:bookmarkEnd w:id="17"/>
     </w:p>
     <w:p>
       <w:r>
@@ -6542,14 +6291,12 @@
         <w:t xml:space="preserve">(e.g. </w:t>
       </w:r>
       <w:hyperlink r:id="rId12" w:history="1">
-        <w:proofErr w:type="spellStart"/>
         <w:r>
           <w:rPr>
             <w:rStyle w:val="Hyperlink"/>
           </w:rPr>
           <w:t>fleetster</w:t>
         </w:r>
-        <w:proofErr w:type="spellEnd"/>
       </w:hyperlink>
       <w:r>
         <w:rPr>
@@ -6863,10 +6610,12 @@
           <w:numId w:val="2"/>
         </w:numPr>
       </w:pPr>
+      <w:bookmarkStart w:id="18" w:name="_Toc147669802"/>
       <w:r>
         <w:lastRenderedPageBreak/>
         <w:t>Structural Design</w:t>
       </w:r>
+      <w:bookmarkEnd w:id="18"/>
     </w:p>
     <w:p>
       <w:pPr>
@@ -7773,88 +7522,56 @@
           <w:numId w:val="2"/>
         </w:numPr>
       </w:pPr>
+      <w:bookmarkStart w:id="19" w:name="_Toc147669803"/>
       <w:r>
         <w:t>Visual Design</w:t>
       </w:r>
+      <w:bookmarkEnd w:id="19"/>
+    </w:p>
+    <w:p>
+      <w:r>
+        <w:t>As having a better insight into the dataset and the requirements of the task, we decided to have a new design to present the data in a clear and intelligible</w:t>
+      </w:r>
+      <w:r>
+        <w:rPr>
+          <w:rFonts w:ascii="Arial" w:hAnsi="Arial" w:cs="Arial"/>
+          <w:color w:val="202124"/>
+          <w:sz w:val="30"/>
+          <w:szCs w:val="30"/>
+          <w:shd w:val="clear" w:color="auto" w:fill="FFFFFF"/>
+        </w:rPr>
+        <w:t xml:space="preserve"> </w:t>
+      </w:r>
+      <w:r>
+        <w:t>way to enhance the user experience as well as meet the task’s requirements.</w:t>
+      </w:r>
     </w:p>
     <w:p>
       <w:r>
         <w:rPr>
           <w:b/>
-        </w:rPr>
-        <w:t>Login page:</w:t>
-      </w:r>
-      <w:r>
-        <w:t xml:space="preserve"> Before going to the management software, </w:t>
-      </w:r>
-      <w:r>
-        <w:t xml:space="preserve">the </w:t>
-      </w:r>
-      <w:r>
-        <w:t xml:space="preserve">user </w:t>
-      </w:r>
-      <w:r>
-        <w:t>must</w:t>
-      </w:r>
-      <w:r>
-        <w:t xml:space="preserve"> sign in</w:t>
-      </w:r>
-      <w:r>
-        <w:t xml:space="preserve">/ sign up </w:t>
-      </w:r>
-      <w:r>
-        <w:t xml:space="preserve">for </w:t>
-      </w:r>
-      <w:r>
-        <w:t>their account.</w:t>
-      </w:r>
-      <w:r>
-        <w:t xml:space="preserve"> The value of </w:t>
-      </w:r>
-      <w:proofErr w:type="spellStart"/>
-      <w:r>
-        <w:t>userId</w:t>
-      </w:r>
-      <w:proofErr w:type="spellEnd"/>
-      <w:r>
-        <w:t xml:space="preserve"> and password then </w:t>
-      </w:r>
-      <w:r>
-        <w:t>be che</w:t>
-      </w:r>
-      <w:r>
-        <w:t>cked with the database</w:t>
-      </w:r>
-      <w:r>
-        <w:t xml:space="preserve">. If </w:t>
-      </w:r>
-      <w:r>
-        <w:t xml:space="preserve">they are accurate, </w:t>
-      </w:r>
-      <w:r>
-        <w:t>users</w:t>
-      </w:r>
-      <w:r>
-        <w:t xml:space="preserve"> can access the software</w:t>
-      </w:r>
-      <w:r>
-        <w:t xml:space="preserve"> and vice versa.</w:t>
-      </w:r>
-    </w:p>
-    <w:p>
-      <w:r>
+          <w:bCs/>
+        </w:rPr>
         <w:lastRenderedPageBreak/>
-        <w:t xml:space="preserve">                  </w:t>
-      </w:r>
+        <w:t>Penalty cases page:</w:t>
+      </w:r>
+      <w:r>
+        <w:t xml:space="preserve"> This is the initial page when users visit the website. It shows all the information about all penalties, for example, offence financial year, offence code, offence description, amount of fine, total number of penalty notices issued, etc.</w:t>
+      </w:r>
+      <w:r>
+        <w:t xml:space="preserve"> Users can filter the data by searching by offence code or offence type. They can also narrow down the results to view only violations within specific range of time by entering the from date and to date. Another feature of this website is users can show which cases are captured by camera, radar or lidar by selecting the choice in the penalty cases dropdown menu.</w:t>
+      </w:r>
+    </w:p>
+    <w:p>
       <w:r>
         <w:rPr>
           <w:noProof/>
         </w:rPr>
         <w:drawing>
-          <wp:inline distT="0" distB="0" distL="0" distR="0" wp14:anchorId="50882C32" wp14:editId="59222ADD">
-            <wp:extent cx="4581525" cy="3438525"/>
-            <wp:effectExtent l="0" t="0" r="9525" b="9525"/>
-            <wp:docPr id="1612041578" name="Picture 1612041578" descr="A login screen with a car and a logo&#10;&#10;Description automatically generated"/>
+          <wp:inline distT="0" distB="0" distL="0" distR="0" wp14:anchorId="551B5252" wp14:editId="29BC595E">
+            <wp:extent cx="4479215" cy="2835275"/>
+            <wp:effectExtent l="0" t="0" r="0" b="3175"/>
+            <wp:docPr id="847866862" name="Picture 2"/>
             <wp:cNvGraphicFramePr>
               <a:graphicFrameLocks xmlns:a="http://schemas.openxmlformats.org/drawingml/2006/main" noChangeAspect="1"/>
             </wp:cNvGraphicFramePr>
@@ -7862,8 +7579,10 @@
               <a:graphicData uri="http://schemas.openxmlformats.org/drawingml/2006/picture">
                 <pic:pic xmlns:pic="http://schemas.openxmlformats.org/drawingml/2006/picture">
                   <pic:nvPicPr>
-                    <pic:cNvPr id="1612041578" name="Picture 5" descr="A login screen with a car and a logo&#10;&#10;Description automatically generated"/>
-                    <pic:cNvPicPr/>
+                    <pic:cNvPr id="0" name="Picture 2"/>
+                    <pic:cNvPicPr>
+                      <a:picLocks noChangeAspect="1" noChangeArrowheads="1"/>
+                    </pic:cNvPicPr>
                   </pic:nvPicPr>
                   <pic:blipFill>
                     <a:blip r:embed="rId13">
@@ -7873,18 +7592,20 @@
                         </a:ext>
                       </a:extLst>
                     </a:blip>
+                    <a:srcRect/>
                     <a:stretch>
                       <a:fillRect/>
                     </a:stretch>
                   </pic:blipFill>
-                  <pic:spPr>
+                  <pic:spPr bwMode="auto">
                     <a:xfrm>
                       <a:off x="0" y="0"/>
-                      <a:ext cx="4581525" cy="3438525"/>
+                      <a:ext cx="4489837" cy="2841999"/>
                     </a:xfrm>
                     <a:prstGeom prst="rect">
                       <a:avLst/>
                     </a:prstGeom>
+                    <a:noFill/>
                   </pic:spPr>
                 </pic:pic>
               </a:graphicData>
@@ -7892,49 +7613,18 @@
           </wp:inline>
         </w:drawing>
       </w:r>
-    </w:p>
-    <w:p>
-      <w:r>
-        <w:rPr>
-          <w:b/>
-        </w:rPr>
-        <w:t>Home page:</w:t>
-      </w:r>
-      <w:r>
-        <w:t xml:space="preserve"> </w:t>
-      </w:r>
-      <w:r>
-        <w:t xml:space="preserve">This is the initial </w:t>
-      </w:r>
-      <w:r>
-        <w:t xml:space="preserve">page (dashboard) when users come to the software. It will show the notable information such as notification, </w:t>
-      </w:r>
-      <w:r>
-        <w:t xml:space="preserve">number of </w:t>
-      </w:r>
-      <w:r>
-        <w:t>offences</w:t>
-      </w:r>
-      <w:r>
-        <w:t xml:space="preserve"> they are having at the time, the total amount of fine they must pay and the </w:t>
-      </w:r>
-      <w:r>
-        <w:t xml:space="preserve">total </w:t>
-      </w:r>
-      <w:r>
-        <w:t>amount of paid fine.</w:t>
-      </w:r>
-    </w:p>
-    <w:p>
+      <w:r>
+        <w:t xml:space="preserve">        </w:t>
+      </w:r>
       <w:r>
         <w:rPr>
           <w:noProof/>
         </w:rPr>
         <w:drawing>
-          <wp:inline distT="0" distB="0" distL="0" distR="0" wp14:anchorId="7D325E43" wp14:editId="31C55586">
-            <wp:extent cx="5516880" cy="3504741"/>
-            <wp:effectExtent l="0" t="0" r="7620" b="635"/>
-            <wp:docPr id="662472675" name="Picture 662472675" descr="A screenshot of a traffic penalty management&#10;&#10;Description automatically generated"/>
+          <wp:inline distT="0" distB="0" distL="0" distR="0" wp14:anchorId="784F3F93" wp14:editId="1E72A293">
+            <wp:extent cx="984864" cy="2834640"/>
+            <wp:effectExtent l="0" t="0" r="6350" b="3810"/>
+            <wp:docPr id="1289962037" name="Picture 12"/>
             <wp:cNvGraphicFramePr>
               <a:graphicFrameLocks xmlns:a="http://schemas.openxmlformats.org/drawingml/2006/main" noChangeAspect="1"/>
             </wp:cNvGraphicFramePr>
@@ -7942,8 +7632,10 @@
               <a:graphicData uri="http://schemas.openxmlformats.org/drawingml/2006/picture">
                 <pic:pic xmlns:pic="http://schemas.openxmlformats.org/drawingml/2006/picture">
                   <pic:nvPicPr>
-                    <pic:cNvPr id="662472675" name="Picture 7" descr="A screenshot of a traffic penalty management&#10;&#10;Description automatically generated"/>
-                    <pic:cNvPicPr/>
+                    <pic:cNvPr id="0" name="Picture 7"/>
+                    <pic:cNvPicPr>
+                      <a:picLocks noChangeAspect="1" noChangeArrowheads="1"/>
+                    </pic:cNvPicPr>
                   </pic:nvPicPr>
                   <pic:blipFill>
                     <a:blip r:embed="rId14">
@@ -7953,18 +7645,20 @@
                         </a:ext>
                       </a:extLst>
                     </a:blip>
+                    <a:srcRect/>
                     <a:stretch>
                       <a:fillRect/>
                     </a:stretch>
                   </pic:blipFill>
-                  <pic:spPr>
+                  <pic:spPr bwMode="auto">
                     <a:xfrm>
                       <a:off x="0" y="0"/>
-                      <a:ext cx="5518073" cy="3505499"/>
+                      <a:ext cx="999781" cy="2877575"/>
                     </a:xfrm>
                     <a:prstGeom prst="rect">
                       <a:avLst/>
                     </a:prstGeom>
+                    <a:noFill/>
                   </pic:spPr>
                 </pic:pic>
               </a:graphicData>
@@ -7973,105 +7667,17 @@
         </w:drawing>
       </w:r>
     </w:p>
+    <w:p/>
     <w:p>
       <w:r>
         <w:rPr>
           <w:b/>
-        </w:rPr>
-        <w:t>Citations page:</w:t>
-      </w:r>
-      <w:r>
-        <w:t xml:space="preserve"> </w:t>
-      </w:r>
-      <w:r>
-        <w:t>This</w:t>
-      </w:r>
-      <w:r>
-        <w:t xml:space="preserve"> page</w:t>
-      </w:r>
-      <w:r>
-        <w:t xml:space="preserve"> will show</w:t>
-      </w:r>
-      <w:r>
-        <w:t xml:space="preserve"> the </w:t>
-      </w:r>
-      <w:r>
-        <w:t>details</w:t>
-      </w:r>
-      <w:r>
-        <w:t xml:space="preserve"> of </w:t>
-      </w:r>
-      <w:r>
-        <w:t xml:space="preserve">all violations that </w:t>
-      </w:r>
-      <w:r>
-        <w:t>the user has.</w:t>
-      </w:r>
-      <w:r>
-        <w:t xml:space="preserve"> </w:t>
-      </w:r>
-      <w:r>
-        <w:t xml:space="preserve">In terms of payment status, </w:t>
-      </w:r>
-      <w:r>
-        <w:t xml:space="preserve">when the fine has not been </w:t>
-      </w:r>
-      <w:r>
-        <w:t>paid</w:t>
-      </w:r>
-      <w:r>
-        <w:t xml:space="preserve">, user can click the pay button </w:t>
-      </w:r>
-      <w:r>
-        <w:t xml:space="preserve">which leads </w:t>
-      </w:r>
-      <w:r>
-        <w:t xml:space="preserve">the </w:t>
-      </w:r>
-      <w:r>
-        <w:t>user to the payment page</w:t>
-      </w:r>
-      <w:r>
-        <w:t xml:space="preserve"> </w:t>
-      </w:r>
-      <w:r>
-        <w:t xml:space="preserve">and </w:t>
-      </w:r>
-      <w:r>
-        <w:t>proceeds</w:t>
-      </w:r>
-      <w:r>
-        <w:t xml:space="preserve"> </w:t>
-      </w:r>
-      <w:r>
-        <w:t>with</w:t>
-      </w:r>
-      <w:r>
-        <w:t xml:space="preserve"> the </w:t>
-      </w:r>
-      <w:r>
-        <w:t>payment. I</w:t>
-      </w:r>
-      <w:r>
-        <w:t>n contrast, if the payment</w:t>
-      </w:r>
-      <w:r>
-        <w:t xml:space="preserve"> </w:t>
-      </w:r>
-      <w:r>
-        <w:t xml:space="preserve">is already done, it would be a text </w:t>
-      </w:r>
-      <w:r>
-        <w:t xml:space="preserve">that tells </w:t>
-      </w:r>
-      <w:r>
-        <w:t xml:space="preserve">the </w:t>
-      </w:r>
-      <w:r>
-        <w:t>user that the fine is paid.</w:t>
-      </w:r>
-      <w:r>
-        <w:t xml:space="preserve"> </w:t>
+          <w:bCs/>
+        </w:rPr>
+        <w:t>Case distribution page:</w:t>
+      </w:r>
+      <w:r>
+        <w:t xml:space="preserve"> This page shows the distribution of each offence over a period. Users input the desired offence code and select the from date and to date if necessary to display the graph.</w:t>
       </w:r>
     </w:p>
     <w:p>
@@ -8079,12 +7685,11 @@
         <w:rPr>
           <w:noProof/>
         </w:rPr>
-        <w:lastRenderedPageBreak/>
         <w:drawing>
-          <wp:inline distT="0" distB="0" distL="0" distR="0" wp14:anchorId="127E569E" wp14:editId="0F3A81BD">
-            <wp:extent cx="5731510" cy="3641090"/>
-            <wp:effectExtent l="0" t="0" r="2540" b="0"/>
-            <wp:docPr id="249038" name="Picture 249038"/>
+          <wp:inline distT="0" distB="0" distL="0" distR="0" wp14:anchorId="52D614A4" wp14:editId="67BFBE83">
+            <wp:extent cx="5457825" cy="3498460"/>
+            <wp:effectExtent l="0" t="0" r="0" b="6985"/>
+            <wp:docPr id="1938064063" name="Picture 4"/>
             <wp:cNvGraphicFramePr>
               <a:graphicFrameLocks xmlns:a="http://schemas.openxmlformats.org/drawingml/2006/main" noChangeAspect="1"/>
             </wp:cNvGraphicFramePr>
@@ -8092,8 +7697,10 @@
               <a:graphicData uri="http://schemas.openxmlformats.org/drawingml/2006/picture">
                 <pic:pic xmlns:pic="http://schemas.openxmlformats.org/drawingml/2006/picture">
                   <pic:nvPicPr>
-                    <pic:cNvPr id="249038" name="Picture 249038"/>
-                    <pic:cNvPicPr/>
+                    <pic:cNvPr id="0" name="Picture 3"/>
+                    <pic:cNvPicPr>
+                      <a:picLocks noChangeAspect="1" noChangeArrowheads="1"/>
+                    </pic:cNvPicPr>
                   </pic:nvPicPr>
                   <pic:blipFill>
                     <a:blip r:embed="rId15">
@@ -8103,18 +7710,20 @@
                         </a:ext>
                       </a:extLst>
                     </a:blip>
+                    <a:srcRect/>
                     <a:stretch>
                       <a:fillRect/>
                     </a:stretch>
                   </pic:blipFill>
-                  <pic:spPr>
+                  <pic:spPr bwMode="auto">
                     <a:xfrm>
                       <a:off x="0" y="0"/>
-                      <a:ext cx="5731510" cy="3641090"/>
+                      <a:ext cx="5489353" cy="3518669"/>
                     </a:xfrm>
                     <a:prstGeom prst="rect">
                       <a:avLst/>
                     </a:prstGeom>
+                    <a:noFill/>
                   </pic:spPr>
                 </pic:pic>
               </a:graphicData>
@@ -8129,115 +7738,14 @@
           <w:b/>
           <w:bCs/>
         </w:rPr>
-        <w:t>Payment</w:t>
-      </w:r>
-      <w:r>
-        <w:rPr>
-          <w:b/>
-        </w:rPr>
-        <w:t xml:space="preserve"> page</w:t>
-      </w:r>
-      <w:r>
-        <w:rPr>
-          <w:b/>
-        </w:rPr>
-        <w:t>:</w:t>
-      </w:r>
-      <w:r>
-        <w:t xml:space="preserve"> </w:t>
-      </w:r>
-      <w:r>
-        <w:t>On</w:t>
-      </w:r>
-      <w:r>
-        <w:t xml:space="preserve"> this page, </w:t>
-      </w:r>
-      <w:r>
-        <w:t xml:space="preserve">the fine details are </w:t>
-      </w:r>
-      <w:r>
-        <w:t>presented</w:t>
-      </w:r>
-      <w:r>
-        <w:t xml:space="preserve"> </w:t>
-      </w:r>
-      <w:r>
-        <w:t>at</w:t>
-      </w:r>
-      <w:r>
-        <w:t xml:space="preserve"> the top of the page </w:t>
-      </w:r>
-      <w:r>
-        <w:t xml:space="preserve">to </w:t>
-      </w:r>
-      <w:r>
-        <w:t xml:space="preserve">help </w:t>
-      </w:r>
-      <w:r>
-        <w:t xml:space="preserve">the </w:t>
-      </w:r>
-      <w:r>
-        <w:t xml:space="preserve">user </w:t>
-      </w:r>
-      <w:r>
-        <w:t xml:space="preserve">check </w:t>
-      </w:r>
-      <w:r>
-        <w:t xml:space="preserve">if </w:t>
-      </w:r>
-      <w:r>
-        <w:t xml:space="preserve">the information </w:t>
-      </w:r>
-      <w:r>
-        <w:t xml:space="preserve">is correct </w:t>
-      </w:r>
-      <w:r>
-        <w:t xml:space="preserve">before </w:t>
-      </w:r>
-      <w:r>
-        <w:t xml:space="preserve">paying the fine. </w:t>
-      </w:r>
-      <w:r>
-        <w:t xml:space="preserve">Users </w:t>
-      </w:r>
-      <w:r>
-        <w:t>must</w:t>
-      </w:r>
-      <w:r>
-        <w:t xml:space="preserve"> input the card details and bi</w:t>
-      </w:r>
-      <w:r>
-        <w:t>ll</w:t>
-      </w:r>
-      <w:r>
-        <w:t xml:space="preserve">ing address </w:t>
-      </w:r>
-      <w:r>
-        <w:t>for the payment.</w:t>
-      </w:r>
-      <w:r>
-        <w:t xml:space="preserve"> </w:t>
-      </w:r>
-      <w:r>
-        <w:t xml:space="preserve">When </w:t>
-      </w:r>
-      <w:r>
-        <w:t>users</w:t>
-      </w:r>
-      <w:r>
-        <w:t xml:space="preserve"> pay for the first time, the software will ask if they want to save the </w:t>
-      </w:r>
-      <w:r>
-        <w:t xml:space="preserve">payment details for the next </w:t>
-      </w:r>
-      <w:r>
-        <w:t>transaction</w:t>
-      </w:r>
-      <w:r>
-        <w:t xml:space="preserve"> to save </w:t>
-      </w:r>
-      <w:r>
-        <w:t>the user’s time.</w:t>
+        <w:lastRenderedPageBreak/>
+        <w:t>Analytics page</w:t>
+      </w:r>
+      <w:r>
+        <w:t xml:space="preserve">: This page displays analytics of two types of offence including mobile phone usage and exceed speed. Users click the image of </w:t>
+      </w:r>
+      <w:r>
+        <w:t>the offence that they wish to view.</w:t>
       </w:r>
     </w:p>
     <w:p>
@@ -8246,10 +7754,10 @@
           <w:noProof/>
         </w:rPr>
         <w:drawing>
-          <wp:inline distT="0" distB="0" distL="0" distR="0" wp14:anchorId="73546128" wp14:editId="01DF5C3B">
-            <wp:extent cx="5731510" cy="3641090"/>
-            <wp:effectExtent l="0" t="0" r="2540" b="0"/>
-            <wp:docPr id="16965919" name="Picture 16965919"/>
+          <wp:inline distT="0" distB="0" distL="0" distR="0" wp14:anchorId="03E8DB3C" wp14:editId="1FBE1BB5">
+            <wp:extent cx="5671727" cy="3140075"/>
+            <wp:effectExtent l="0" t="0" r="5715" b="3175"/>
+            <wp:docPr id="1145353390" name="Picture 6"/>
             <wp:cNvGraphicFramePr>
               <a:graphicFrameLocks xmlns:a="http://schemas.openxmlformats.org/drawingml/2006/main" noChangeAspect="1"/>
             </wp:cNvGraphicFramePr>
@@ -8257,8 +7765,10 @@
               <a:graphicData uri="http://schemas.openxmlformats.org/drawingml/2006/picture">
                 <pic:pic xmlns:pic="http://schemas.openxmlformats.org/drawingml/2006/picture">
                   <pic:nvPicPr>
-                    <pic:cNvPr id="16965919" name="Picture 16965919"/>
-                    <pic:cNvPicPr/>
+                    <pic:cNvPr id="0" name="Picture 4"/>
+                    <pic:cNvPicPr>
+                      <a:picLocks noChangeAspect="1" noChangeArrowheads="1"/>
+                    </pic:cNvPicPr>
                   </pic:nvPicPr>
                   <pic:blipFill>
                     <a:blip r:embed="rId16">
@@ -8268,18 +7778,144 @@
                         </a:ext>
                       </a:extLst>
                     </a:blip>
+                    <a:srcRect/>
                     <a:stretch>
                       <a:fillRect/>
                     </a:stretch>
                   </pic:blipFill>
-                  <pic:spPr>
+                  <pic:spPr bwMode="auto">
                     <a:xfrm>
                       <a:off x="0" y="0"/>
-                      <a:ext cx="5731510" cy="3641090"/>
+                      <a:ext cx="5710523" cy="3161554"/>
                     </a:xfrm>
                     <a:prstGeom prst="rect">
                       <a:avLst/>
                     </a:prstGeom>
+                    <a:noFill/>
+                  </pic:spPr>
+                </pic:pic>
+              </a:graphicData>
+            </a:graphic>
+          </wp:inline>
+        </w:drawing>
+      </w:r>
+    </w:p>
+    <w:p>
+      <w:r>
+        <w:t>For the exceed speed offences, the analytics page shows the pie chart illustrating the percentage of it out of the total offences in the system. Moreover, it also presents the trend of that offence over time about the total penalty notices issued in each year, the places that likely to occur the violations of locations that penalties happened. And necessarily, the list of the offences in this violation types are displayed with essential information such as those offence codes, descriptions, financial years, etc.</w:t>
+      </w:r>
+    </w:p>
+    <w:p>
+      <w:r>
+        <w:rPr>
+          <w:noProof/>
+        </w:rPr>
+        <w:drawing>
+          <wp:inline distT="0" distB="0" distL="0" distR="0" wp14:anchorId="11A63B8D" wp14:editId="2FAF90CD">
+            <wp:extent cx="5629275" cy="3585525"/>
+            <wp:effectExtent l="0" t="0" r="0" b="0"/>
+            <wp:docPr id="208803655" name="Picture 8"/>
+            <wp:cNvGraphicFramePr>
+              <a:graphicFrameLocks xmlns:a="http://schemas.openxmlformats.org/drawingml/2006/main" noChangeAspect="1"/>
+            </wp:cNvGraphicFramePr>
+            <a:graphic xmlns:a="http://schemas.openxmlformats.org/drawingml/2006/main">
+              <a:graphicData uri="http://schemas.openxmlformats.org/drawingml/2006/picture">
+                <pic:pic xmlns:pic="http://schemas.openxmlformats.org/drawingml/2006/picture">
+                  <pic:nvPicPr>
+                    <pic:cNvPr id="0" name="Picture 5"/>
+                    <pic:cNvPicPr>
+                      <a:picLocks noChangeAspect="1" noChangeArrowheads="1"/>
+                    </pic:cNvPicPr>
+                  </pic:nvPicPr>
+                  <pic:blipFill>
+                    <a:blip r:embed="rId17">
+                      <a:extLst>
+                        <a:ext uri="{28A0092B-C50C-407E-A947-70E740481C1C}">
+                          <a14:useLocalDpi xmlns:a14="http://schemas.microsoft.com/office/drawing/2010/main" val="0"/>
+                        </a:ext>
+                      </a:extLst>
+                    </a:blip>
+                    <a:srcRect/>
+                    <a:stretch>
+                      <a:fillRect/>
+                    </a:stretch>
+                  </pic:blipFill>
+                  <pic:spPr bwMode="auto">
+                    <a:xfrm>
+                      <a:off x="0" y="0"/>
+                      <a:ext cx="5648616" cy="3597844"/>
+                    </a:xfrm>
+                    <a:prstGeom prst="rect">
+                      <a:avLst/>
+                    </a:prstGeom>
+                    <a:noFill/>
+                  </pic:spPr>
+                </pic:pic>
+              </a:graphicData>
+            </a:graphic>
+          </wp:inline>
+        </w:drawing>
+      </w:r>
+    </w:p>
+    <w:p>
+      <w:r>
+        <w:lastRenderedPageBreak/>
+        <w:t xml:space="preserve">For the mobile phone usage offences, it also presents the same information such as the percentage of that offence type, the trend over time, and list of violations. There is one difference between the two designs is that the mobile phone usage offences page does not include the locations that penalties occurred due to the lack of </w:t>
+      </w:r>
+      <w:r>
+        <w:t xml:space="preserve">locatioon </w:t>
+      </w:r>
+      <w:r>
+        <w:t xml:space="preserve">data </w:t>
+      </w:r>
+      <w:r>
+        <w:t>in the dataset.</w:t>
+      </w:r>
+    </w:p>
+    <w:p>
+      <w:r>
+        <w:rPr>
+          <w:noProof/>
+        </w:rPr>
+        <w:drawing>
+          <wp:inline distT="0" distB="0" distL="0" distR="0" wp14:anchorId="37132D93" wp14:editId="2EA1C495">
+            <wp:extent cx="6000750" cy="3862641"/>
+            <wp:effectExtent l="0" t="0" r="0" b="5080"/>
+            <wp:docPr id="1394430250" name="Picture 10"/>
+            <wp:cNvGraphicFramePr>
+              <a:graphicFrameLocks xmlns:a="http://schemas.openxmlformats.org/drawingml/2006/main" noChangeAspect="1"/>
+            </wp:cNvGraphicFramePr>
+            <a:graphic xmlns:a="http://schemas.openxmlformats.org/drawingml/2006/main">
+              <a:graphicData uri="http://schemas.openxmlformats.org/drawingml/2006/picture">
+                <pic:pic xmlns:pic="http://schemas.openxmlformats.org/drawingml/2006/picture">
+                  <pic:nvPicPr>
+                    <pic:cNvPr id="0" name="Picture 6"/>
+                    <pic:cNvPicPr>
+                      <a:picLocks noChangeAspect="1" noChangeArrowheads="1"/>
+                    </pic:cNvPicPr>
+                  </pic:nvPicPr>
+                  <pic:blipFill>
+                    <a:blip r:embed="rId18">
+                      <a:extLst>
+                        <a:ext uri="{28A0092B-C50C-407E-A947-70E740481C1C}">
+                          <a14:useLocalDpi xmlns:a14="http://schemas.microsoft.com/office/drawing/2010/main" val="0"/>
+                        </a:ext>
+                      </a:extLst>
+                    </a:blip>
+                    <a:srcRect/>
+                    <a:stretch>
+                      <a:fillRect/>
+                    </a:stretch>
+                  </pic:blipFill>
+                  <pic:spPr bwMode="auto">
+                    <a:xfrm>
+                      <a:off x="0" y="0"/>
+                      <a:ext cx="6013766" cy="3871019"/>
+                    </a:xfrm>
+                    <a:prstGeom prst="rect">
+                      <a:avLst/>
+                    </a:prstGeom>
+                    <a:noFill/>
                   </pic:spPr>
                 </pic:pic>
               </a:graphicData>
@@ -13859,23 +13495,10 @@
 </file>
 
 <file path=customXml/item1.xml><?xml version="1.0" encoding="utf-8"?>
-<p:properties xmlns:p="http://schemas.microsoft.com/office/2006/metadata/properties" xmlns:xsi="http://www.w3.org/2001/XMLSchema-instance" xmlns:pc="http://schemas.microsoft.com/office/infopath/2007/PartnerControls">
-  <documentManagement>
-    <_activity xmlns="a658ea2c-d4b3-4740-b3c4-a1c116fb6b8b" xsi:nil="true"/>
-  </documentManagement>
-</p:properties>
+<b:Sources xmlns:b="http://schemas.openxmlformats.org/officeDocument/2006/bibliography" xmlns="http://schemas.openxmlformats.org/officeDocument/2006/bibliography" SelectedStyle="\APASixthEditionOfficeOnline.xsl" StyleName="APA" Version="6"/>
 </file>
 
 <file path=customXml/item2.xml><?xml version="1.0" encoding="utf-8"?>
-<?mso-contentType ?>
-<FormTemplates xmlns="http://schemas.microsoft.com/sharepoint/v3/contenttype/forms">
-  <Display>DocumentLibraryForm</Display>
-  <Edit>DocumentLibraryForm</Edit>
-  <New>DocumentLibraryForm</New>
-</FormTemplates>
-</file>
-
-<file path=customXml/item3.xml><?xml version="1.0" encoding="utf-8"?>
 <ct:contentTypeSchema xmlns:ct="http://schemas.microsoft.com/office/2006/metadata/contentType" xmlns:ma="http://schemas.microsoft.com/office/2006/metadata/properties/metaAttributes" ct:_="" ma:_="" ma:contentTypeName="Document" ma:contentTypeID="0x010100619A27290681984390C46E07B25DA4B8" ma:contentTypeVersion="11" ma:contentTypeDescription="Create a new document." ma:contentTypeScope="" ma:versionID="663b5131b1a65d55c52153e449c9bfbc">
   <xsd:schema xmlns:xsd="http://www.w3.org/2001/XMLSchema" xmlns:xs="http://www.w3.org/2001/XMLSchema" xmlns:p="http://schemas.microsoft.com/office/2006/metadata/properties" xmlns:ns3="a658ea2c-d4b3-4740-b3c4-a1c116fb6b8b" xmlns:ns4="a15b0a2c-5986-4a5c-8a7e-ec56c0ccdf43" targetNamespace="http://schemas.microsoft.com/office/2006/metadata/properties" ma:root="true" ma:fieldsID="aa5c5172b3de27d683ac791e38a5acdd" ns3:_="" ns4:_="">
     <xsd:import namespace="a658ea2c-d4b3-4740-b3c4-a1c116fb6b8b"/>
@@ -14084,36 +13707,32 @@
 </ct:contentTypeSchema>
 </file>
 
+<file path=customXml/item3.xml><?xml version="1.0" encoding="utf-8"?>
+<?mso-contentType ?>
+<FormTemplates xmlns="http://schemas.microsoft.com/sharepoint/v3/contenttype/forms">
+  <Display>DocumentLibraryForm</Display>
+  <Edit>DocumentLibraryForm</Edit>
+  <New>DocumentLibraryForm</New>
+</FormTemplates>
+</file>
+
 <file path=customXml/item4.xml><?xml version="1.0" encoding="utf-8"?>
-<b:Sources xmlns:b="http://schemas.openxmlformats.org/officeDocument/2006/bibliography" xmlns="http://schemas.openxmlformats.org/officeDocument/2006/bibliography" SelectedStyle="\APASixthEditionOfficeOnline.xsl" StyleName="APA" Version="6"/>
+<p:properties xmlns:p="http://schemas.microsoft.com/office/2006/metadata/properties" xmlns:xsi="http://www.w3.org/2001/XMLSchema-instance" xmlns:pc="http://schemas.microsoft.com/office/infopath/2007/PartnerControls">
+  <documentManagement>
+    <_activity xmlns="a658ea2c-d4b3-4740-b3c4-a1c116fb6b8b" xsi:nil="true"/>
+  </documentManagement>
+</p:properties>
 </file>
 
 <file path=customXml/itemProps1.xml><?xml version="1.0" encoding="utf-8"?>
-<ds:datastoreItem xmlns:ds="http://schemas.openxmlformats.org/officeDocument/2006/customXml" ds:itemID="{D54D151C-DA39-4493-A5C3-4CC679E48880}">
+<ds:datastoreItem xmlns:ds="http://schemas.openxmlformats.org/officeDocument/2006/customXml" ds:itemID="{97BFC0C5-027A-416A-A3F7-54943AFAAF6E}">
   <ds:schemaRefs>
-    <ds:schemaRef ds:uri="http://schemas.microsoft.com/office/2006/metadata/properties"/>
-    <ds:schemaRef ds:uri="http://purl.org/dc/terms/"/>
-    <ds:schemaRef ds:uri="http://purl.org/dc/elements/1.1/"/>
-    <ds:schemaRef ds:uri="a15b0a2c-5986-4a5c-8a7e-ec56c0ccdf43"/>
-    <ds:schemaRef ds:uri="http://purl.org/dc/dcmitype/"/>
-    <ds:schemaRef ds:uri="http://www.w3.org/XML/1998/namespace"/>
-    <ds:schemaRef ds:uri="http://schemas.microsoft.com/office/2006/documentManagement/types"/>
-    <ds:schemaRef ds:uri="http://schemas.microsoft.com/office/infopath/2007/PartnerControls"/>
-    <ds:schemaRef ds:uri="http://schemas.openxmlformats.org/package/2006/metadata/core-properties"/>
-    <ds:schemaRef ds:uri="a658ea2c-d4b3-4740-b3c4-a1c116fb6b8b"/>
+    <ds:schemaRef ds:uri="http://schemas.openxmlformats.org/officeDocument/2006/bibliography"/>
   </ds:schemaRefs>
 </ds:datastoreItem>
 </file>
 
 <file path=customXml/itemProps2.xml><?xml version="1.0" encoding="utf-8"?>
-<ds:datastoreItem xmlns:ds="http://schemas.openxmlformats.org/officeDocument/2006/customXml" ds:itemID="{EB69351A-CC77-4A20-917D-A62EC7C7113E}">
-  <ds:schemaRefs>
-    <ds:schemaRef ds:uri="http://schemas.microsoft.com/sharepoint/v3/contenttype/forms"/>
-  </ds:schemaRefs>
-</ds:datastoreItem>
-</file>
-
-<file path=customXml/itemProps3.xml><?xml version="1.0" encoding="utf-8"?>
 <ds:datastoreItem xmlns:ds="http://schemas.openxmlformats.org/officeDocument/2006/customXml" ds:itemID="{8A084356-1B28-4742-8252-DB77E2F009DE}">
   <ds:schemaRefs>
     <ds:schemaRef ds:uri="http://schemas.microsoft.com/office/2006/metadata/contentType"/>
@@ -14132,10 +13751,20 @@
 </ds:datastoreItem>
 </file>
 
+<file path=customXml/itemProps3.xml><?xml version="1.0" encoding="utf-8"?>
+<ds:datastoreItem xmlns:ds="http://schemas.openxmlformats.org/officeDocument/2006/customXml" ds:itemID="{EB69351A-CC77-4A20-917D-A62EC7C7113E}">
+  <ds:schemaRefs>
+    <ds:schemaRef ds:uri="http://schemas.microsoft.com/sharepoint/v3/contenttype/forms"/>
+  </ds:schemaRefs>
+</ds:datastoreItem>
+</file>
+
 <file path=customXml/itemProps4.xml><?xml version="1.0" encoding="utf-8"?>
-<ds:datastoreItem xmlns:ds="http://schemas.openxmlformats.org/officeDocument/2006/customXml" ds:itemID="{97BFC0C5-027A-416A-A3F7-54943AFAAF6E}">
+<ds:datastoreItem xmlns:ds="http://schemas.openxmlformats.org/officeDocument/2006/customXml" ds:itemID="{D54D151C-DA39-4493-A5C3-4CC679E48880}">
   <ds:schemaRefs>
-    <ds:schemaRef ds:uri="http://schemas.openxmlformats.org/officeDocument/2006/bibliography"/>
+    <ds:schemaRef ds:uri="http://schemas.microsoft.com/office/2006/metadata/properties"/>
+    <ds:schemaRef ds:uri="http://schemas.microsoft.com/office/infopath/2007/PartnerControls"/>
+    <ds:schemaRef ds:uri="a658ea2c-d4b3-4740-b3c4-a1c116fb6b8b"/>
   </ds:schemaRefs>
 </ds:datastoreItem>
 </file>

</xml_diff>